<commit_message>
plan de test p5
</commit_message>
<xml_diff>
--- a/P5_LABARRE_FABRICE/plantestp5.docx
+++ b/P5_LABARRE_FABRICE/plantestp5.docx
@@ -93,11 +93,11 @@
         <w:tblLook w:val="04A0" w:firstRow="1" w:lastRow="0" w:firstColumn="1" w:lastColumn="0" w:noHBand="0" w:noVBand="1"/>
       </w:tblPr>
       <w:tblGrid>
-        <w:gridCol w:w="1560"/>
-        <w:gridCol w:w="2126"/>
-        <w:gridCol w:w="2977"/>
-        <w:gridCol w:w="2409"/>
-        <w:gridCol w:w="2268"/>
+        <w:gridCol w:w="1504"/>
+        <w:gridCol w:w="2018"/>
+        <w:gridCol w:w="3497"/>
+        <w:gridCol w:w="2224"/>
+        <w:gridCol w:w="2097"/>
       </w:tblGrid>
       <w:tr>
         <w:tc>
@@ -514,6 +514,324 @@
                 <w:szCs w:val="16"/>
               </w:rPr>
               <w:t>Erreur 400 ressource non trouvé</w:t>
+            </w:r>
+          </w:p>
+        </w:tc>
+      </w:tr>
+      <w:tr>
+        <w:tc>
+          <w:tcPr>
+            <w:tcW w:w="1560" w:type="dxa"/>
+          </w:tcPr>
+          <w:p>
+            <w:pPr>
+              <w:rPr>
+                <w:sz w:val="16"/>
+                <w:szCs w:val="16"/>
+              </w:rPr>
+            </w:pPr>
+            <w:r>
+              <w:rPr>
+                <w:sz w:val="16"/>
+                <w:szCs w:val="16"/>
+              </w:rPr>
+              <w:t>Test unitaire pour</w:t>
+            </w:r>
+          </w:p>
+          <w:p>
+            <w:pPr>
+              <w:rPr>
+                <w:sz w:val="16"/>
+                <w:szCs w:val="16"/>
+              </w:rPr>
+            </w:pPr>
+            <w:r>
+              <w:rPr>
+                <w:sz w:val="16"/>
+                <w:szCs w:val="16"/>
+              </w:rPr>
+              <w:t>les clés de</w:t>
+            </w:r>
+            <w:r>
+              <w:rPr>
+                <w:sz w:val="16"/>
+                <w:szCs w:val="16"/>
+              </w:rPr>
+              <w:t xml:space="preserve"> l’appareil photo </w:t>
+            </w:r>
+            <w:proofErr w:type="spellStart"/>
+            <w:r>
+              <w:rPr>
+                <w:sz w:val="16"/>
+                <w:szCs w:val="16"/>
+              </w:rPr>
+              <w:t>selectionné</w:t>
+            </w:r>
+            <w:proofErr w:type="spellEnd"/>
+          </w:p>
+        </w:tc>
+        <w:tc>
+          <w:tcPr>
+            <w:tcW w:w="2126" w:type="dxa"/>
+          </w:tcPr>
+          <w:p>
+            <w:pPr>
+              <w:rPr>
+                <w:sz w:val="16"/>
+                <w:szCs w:val="16"/>
+              </w:rPr>
+            </w:pPr>
+            <w:r>
+              <w:rPr>
+                <w:sz w:val="16"/>
+                <w:szCs w:val="16"/>
+              </w:rPr>
+              <w:t>Vérifier que chaque clé d</w:t>
+            </w:r>
+            <w:r>
+              <w:rPr>
+                <w:sz w:val="16"/>
+                <w:szCs w:val="16"/>
+              </w:rPr>
+              <w:t>’</w:t>
+            </w:r>
+            <w:proofErr w:type="spellStart"/>
+            <w:r>
+              <w:rPr>
+                <w:sz w:val="16"/>
+                <w:szCs w:val="16"/>
+              </w:rPr>
+              <w:t>apppareil</w:t>
+            </w:r>
+            <w:proofErr w:type="spellEnd"/>
+            <w:r>
+              <w:rPr>
+                <w:sz w:val="16"/>
+                <w:szCs w:val="16"/>
+              </w:rPr>
+              <w:t xml:space="preserve"> photo</w:t>
+            </w:r>
+            <w:r>
+              <w:rPr>
+                <w:sz w:val="16"/>
+                <w:szCs w:val="16"/>
+              </w:rPr>
+              <w:t xml:space="preserve"> renvoi la</w:t>
+            </w:r>
+          </w:p>
+          <w:p>
+            <w:pPr>
+              <w:rPr>
+                <w:sz w:val="16"/>
+                <w:szCs w:val="16"/>
+              </w:rPr>
+            </w:pPr>
+            <w:r>
+              <w:rPr>
+                <w:sz w:val="16"/>
+                <w:szCs w:val="16"/>
+              </w:rPr>
+              <w:t>valeur appropriée</w:t>
+            </w:r>
+          </w:p>
+        </w:tc>
+        <w:tc>
+          <w:tcPr>
+            <w:tcW w:w="2977" w:type="dxa"/>
+          </w:tcPr>
+          <w:p>
+            <w:pPr>
+              <w:rPr>
+                <w:sz w:val="16"/>
+                <w:szCs w:val="16"/>
+              </w:rPr>
+            </w:pPr>
+            <w:r>
+              <w:rPr>
+                <w:sz w:val="16"/>
+                <w:szCs w:val="16"/>
+              </w:rPr>
+              <w:t xml:space="preserve">/* Récupération de </w:t>
+            </w:r>
+            <w:proofErr w:type="spellStart"/>
+            <w:r>
+              <w:rPr>
+                <w:sz w:val="16"/>
+                <w:szCs w:val="16"/>
+              </w:rPr>
+              <w:t>l'id</w:t>
+            </w:r>
+            <w:proofErr w:type="spellEnd"/>
+            <w:r>
+              <w:rPr>
+                <w:sz w:val="16"/>
+                <w:szCs w:val="16"/>
+              </w:rPr>
+              <w:t xml:space="preserve"> du produit sélectionné */</w:t>
+            </w:r>
+          </w:p>
+          <w:p>
+            <w:pPr>
+              <w:rPr>
+                <w:sz w:val="16"/>
+                <w:szCs w:val="16"/>
+                <w:lang w:val="en-US"/>
+              </w:rPr>
+            </w:pPr>
+            <w:r>
+              <w:rPr>
+                <w:sz w:val="16"/>
+                <w:szCs w:val="16"/>
+                <w:lang w:val="en-US"/>
+              </w:rPr>
+              <w:t xml:space="preserve">const </w:t>
+            </w:r>
+            <w:proofErr w:type="spellStart"/>
+            <w:r>
+              <w:rPr>
+                <w:sz w:val="16"/>
+                <w:szCs w:val="16"/>
+                <w:lang w:val="en-US"/>
+              </w:rPr>
+              <w:t>productId</w:t>
+            </w:r>
+            <w:proofErr w:type="spellEnd"/>
+            <w:r>
+              <w:rPr>
+                <w:sz w:val="16"/>
+                <w:szCs w:val="16"/>
+                <w:lang w:val="en-US"/>
+              </w:rPr>
+              <w:t xml:space="preserve"> = </w:t>
+            </w:r>
+            <w:proofErr w:type="spellStart"/>
+            <w:r>
+              <w:rPr>
+                <w:sz w:val="16"/>
+                <w:szCs w:val="16"/>
+                <w:lang w:val="en-US"/>
+              </w:rPr>
+              <w:t>window.location.search.substr</w:t>
+            </w:r>
+            <w:proofErr w:type="spellEnd"/>
+            <w:r>
+              <w:rPr>
+                <w:sz w:val="16"/>
+                <w:szCs w:val="16"/>
+                <w:lang w:val="en-US"/>
+              </w:rPr>
+              <w:t xml:space="preserve">(1); </w:t>
+            </w:r>
+          </w:p>
+          <w:p>
+            <w:pPr>
+              <w:rPr>
+                <w:sz w:val="16"/>
+                <w:szCs w:val="16"/>
+                <w:lang w:val="en-US"/>
+              </w:rPr>
+            </w:pPr>
+          </w:p>
+          <w:p>
+            <w:pPr>
+              <w:rPr>
+                <w:sz w:val="16"/>
+                <w:szCs w:val="16"/>
+                <w:lang w:val="en-US"/>
+              </w:rPr>
+            </w:pPr>
+            <w:r>
+              <w:rPr>
+                <w:sz w:val="16"/>
+                <w:szCs w:val="16"/>
+                <w:lang w:val="en-US"/>
+              </w:rPr>
+              <w:t xml:space="preserve">const </w:t>
+            </w:r>
+            <w:proofErr w:type="spellStart"/>
+            <w:r>
+              <w:rPr>
+                <w:sz w:val="16"/>
+                <w:szCs w:val="16"/>
+                <w:lang w:val="en-US"/>
+              </w:rPr>
+              <w:t>url</w:t>
+            </w:r>
+            <w:proofErr w:type="spellEnd"/>
+            <w:r>
+              <w:rPr>
+                <w:sz w:val="16"/>
+                <w:szCs w:val="16"/>
+                <w:lang w:val="en-US"/>
+              </w:rPr>
+              <w:t xml:space="preserve"> = `http://localhost:3000/api/cameras/${productId}`;</w:t>
+            </w:r>
+          </w:p>
+        </w:tc>
+        <w:tc>
+          <w:tcPr>
+            <w:tcW w:w="2409" w:type="dxa"/>
+          </w:tcPr>
+          <w:p>
+            <w:pPr>
+              <w:rPr>
+                <w:sz w:val="16"/>
+                <w:szCs w:val="16"/>
+              </w:rPr>
+            </w:pPr>
+            <w:r>
+              <w:rPr>
+                <w:sz w:val="16"/>
+                <w:szCs w:val="16"/>
+              </w:rPr>
+              <w:t>Chaque produit doit avoir les mêmes clés</w:t>
+            </w:r>
+          </w:p>
+          <w:p>
+            <w:pPr>
+              <w:rPr>
+                <w:sz w:val="16"/>
+                <w:szCs w:val="16"/>
+                <w:lang w:val="en-US"/>
+              </w:rPr>
+            </w:pPr>
+            <w:r>
+              <w:rPr>
+                <w:sz w:val="16"/>
+                <w:szCs w:val="16"/>
+                <w:lang w:val="en-US"/>
+              </w:rPr>
+              <w:t xml:space="preserve">/ </w:t>
+            </w:r>
+            <w:proofErr w:type="spellStart"/>
+            <w:r>
+              <w:rPr>
+                <w:sz w:val="16"/>
+                <w:szCs w:val="16"/>
+                <w:lang w:val="en-US"/>
+              </w:rPr>
+              <w:t>valeurs</w:t>
+            </w:r>
+            <w:proofErr w:type="spellEnd"/>
+          </w:p>
+        </w:tc>
+        <w:tc>
+          <w:tcPr>
+            <w:tcW w:w="2268" w:type="dxa"/>
+          </w:tcPr>
+          <w:p>
+            <w:pPr>
+              <w:rPr>
+                <w:sz w:val="16"/>
+                <w:szCs w:val="16"/>
+              </w:rPr>
+            </w:pPr>
+            <w:r>
+              <w:rPr>
+                <w:sz w:val="16"/>
+                <w:szCs w:val="16"/>
+              </w:rPr>
+              <w:t>Des différences entre les produits</w:t>
             </w:r>
           </w:p>
         </w:tc>
@@ -2357,73 +2675,6 @@
               </w:rPr>
               <w:t xml:space="preserve">Aucun rajout de produit </w:t>
             </w:r>
-          </w:p>
-        </w:tc>
-      </w:tr>
-      <w:tr>
-        <w:tc>
-          <w:tcPr>
-            <w:tcW w:w="1560" w:type="dxa"/>
-          </w:tcPr>
-          <w:p>
-            <w:pPr>
-              <w:rPr>
-                <w:sz w:val="16"/>
-                <w:szCs w:val="16"/>
-              </w:rPr>
-            </w:pPr>
-          </w:p>
-        </w:tc>
-        <w:tc>
-          <w:tcPr>
-            <w:tcW w:w="2976" w:type="dxa"/>
-          </w:tcPr>
-          <w:p>
-            <w:pPr>
-              <w:rPr>
-                <w:sz w:val="16"/>
-                <w:szCs w:val="16"/>
-              </w:rPr>
-            </w:pPr>
-          </w:p>
-        </w:tc>
-        <w:tc>
-          <w:tcPr>
-            <w:tcW w:w="2127" w:type="dxa"/>
-          </w:tcPr>
-          <w:p>
-            <w:pPr>
-              <w:rPr>
-                <w:sz w:val="16"/>
-                <w:szCs w:val="16"/>
-              </w:rPr>
-            </w:pPr>
-          </w:p>
-        </w:tc>
-        <w:tc>
-          <w:tcPr>
-            <w:tcW w:w="2126" w:type="dxa"/>
-          </w:tcPr>
-          <w:p>
-            <w:pPr>
-              <w:rPr>
-                <w:sz w:val="16"/>
-                <w:szCs w:val="16"/>
-              </w:rPr>
-            </w:pPr>
-          </w:p>
-        </w:tc>
-        <w:tc>
-          <w:tcPr>
-            <w:tcW w:w="2551" w:type="dxa"/>
-          </w:tcPr>
-          <w:p>
-            <w:pPr>
-              <w:rPr>
-                <w:sz w:val="16"/>
-                <w:szCs w:val="16"/>
-              </w:rPr>
-            </w:pPr>
           </w:p>
         </w:tc>
       </w:tr>
@@ -2499,7 +2750,6 @@
                 <w:sz w:val="24"/>
                 <w:szCs w:val="24"/>
               </w:rPr>
-              <w:lastRenderedPageBreak/>
               <w:t>nombreArticleDansLePanier.js</w:t>
             </w:r>
           </w:p>
@@ -2968,277 +3218,6 @@
               </w:rPr>
               <w:t>N’affiche rien</w:t>
             </w:r>
-          </w:p>
-        </w:tc>
-      </w:tr>
-      <w:tr>
-        <w:tc>
-          <w:tcPr>
-            <w:tcW w:w="1560" w:type="dxa"/>
-          </w:tcPr>
-          <w:p>
-            <w:pPr>
-              <w:rPr>
-                <w:sz w:val="16"/>
-                <w:szCs w:val="16"/>
-              </w:rPr>
-            </w:pPr>
-          </w:p>
-        </w:tc>
-        <w:tc>
-          <w:tcPr>
-            <w:tcW w:w="2976" w:type="dxa"/>
-          </w:tcPr>
-          <w:p>
-            <w:pPr>
-              <w:rPr>
-                <w:sz w:val="16"/>
-                <w:szCs w:val="16"/>
-              </w:rPr>
-            </w:pPr>
-          </w:p>
-        </w:tc>
-        <w:tc>
-          <w:tcPr>
-            <w:tcW w:w="2127" w:type="dxa"/>
-          </w:tcPr>
-          <w:p>
-            <w:pPr>
-              <w:rPr>
-                <w:sz w:val="16"/>
-                <w:szCs w:val="16"/>
-              </w:rPr>
-            </w:pPr>
-          </w:p>
-        </w:tc>
-        <w:tc>
-          <w:tcPr>
-            <w:tcW w:w="2126" w:type="dxa"/>
-          </w:tcPr>
-          <w:p>
-            <w:pPr>
-              <w:rPr>
-                <w:sz w:val="16"/>
-                <w:szCs w:val="16"/>
-              </w:rPr>
-            </w:pPr>
-          </w:p>
-        </w:tc>
-        <w:tc>
-          <w:tcPr>
-            <w:tcW w:w="2551" w:type="dxa"/>
-          </w:tcPr>
-          <w:p>
-            <w:pPr>
-              <w:rPr>
-                <w:sz w:val="16"/>
-                <w:szCs w:val="16"/>
-              </w:rPr>
-            </w:pPr>
-          </w:p>
-        </w:tc>
-      </w:tr>
-      <w:tr>
-        <w:tc>
-          <w:tcPr>
-            <w:tcW w:w="1560" w:type="dxa"/>
-          </w:tcPr>
-          <w:p>
-            <w:pPr>
-              <w:rPr>
-                <w:sz w:val="16"/>
-                <w:szCs w:val="16"/>
-              </w:rPr>
-            </w:pPr>
-          </w:p>
-        </w:tc>
-        <w:tc>
-          <w:tcPr>
-            <w:tcW w:w="2976" w:type="dxa"/>
-          </w:tcPr>
-          <w:p>
-            <w:pPr>
-              <w:rPr>
-                <w:sz w:val="16"/>
-                <w:szCs w:val="16"/>
-              </w:rPr>
-            </w:pPr>
-          </w:p>
-        </w:tc>
-        <w:tc>
-          <w:tcPr>
-            <w:tcW w:w="2127" w:type="dxa"/>
-          </w:tcPr>
-          <w:p>
-            <w:pPr>
-              <w:rPr>
-                <w:sz w:val="16"/>
-                <w:szCs w:val="16"/>
-              </w:rPr>
-            </w:pPr>
-          </w:p>
-        </w:tc>
-        <w:tc>
-          <w:tcPr>
-            <w:tcW w:w="2126" w:type="dxa"/>
-          </w:tcPr>
-          <w:p>
-            <w:pPr>
-              <w:rPr>
-                <w:sz w:val="16"/>
-                <w:szCs w:val="16"/>
-              </w:rPr>
-            </w:pPr>
-          </w:p>
-        </w:tc>
-        <w:tc>
-          <w:tcPr>
-            <w:tcW w:w="2551" w:type="dxa"/>
-          </w:tcPr>
-          <w:p>
-            <w:pPr>
-              <w:rPr>
-                <w:sz w:val="16"/>
-                <w:szCs w:val="16"/>
-              </w:rPr>
-            </w:pPr>
-          </w:p>
-        </w:tc>
-      </w:tr>
-      <w:tr>
-        <w:tc>
-          <w:tcPr>
-            <w:tcW w:w="1560" w:type="dxa"/>
-          </w:tcPr>
-          <w:p>
-            <w:pPr>
-              <w:rPr>
-                <w:sz w:val="16"/>
-                <w:szCs w:val="16"/>
-              </w:rPr>
-            </w:pPr>
-          </w:p>
-        </w:tc>
-        <w:tc>
-          <w:tcPr>
-            <w:tcW w:w="2976" w:type="dxa"/>
-          </w:tcPr>
-          <w:p>
-            <w:pPr>
-              <w:rPr>
-                <w:sz w:val="16"/>
-                <w:szCs w:val="16"/>
-              </w:rPr>
-            </w:pPr>
-          </w:p>
-        </w:tc>
-        <w:tc>
-          <w:tcPr>
-            <w:tcW w:w="2127" w:type="dxa"/>
-          </w:tcPr>
-          <w:p>
-            <w:pPr>
-              <w:rPr>
-                <w:sz w:val="16"/>
-                <w:szCs w:val="16"/>
-              </w:rPr>
-            </w:pPr>
-          </w:p>
-        </w:tc>
-        <w:tc>
-          <w:tcPr>
-            <w:tcW w:w="2126" w:type="dxa"/>
-          </w:tcPr>
-          <w:p>
-            <w:pPr>
-              <w:rPr>
-                <w:sz w:val="16"/>
-                <w:szCs w:val="16"/>
-              </w:rPr>
-            </w:pPr>
-          </w:p>
-        </w:tc>
-        <w:tc>
-          <w:tcPr>
-            <w:tcW w:w="2551" w:type="dxa"/>
-          </w:tcPr>
-          <w:p>
-            <w:pPr>
-              <w:rPr>
-                <w:sz w:val="16"/>
-                <w:szCs w:val="16"/>
-              </w:rPr>
-            </w:pPr>
-          </w:p>
-        </w:tc>
-      </w:tr>
-      <w:tr>
-        <w:trPr>
-          <w:trHeight w:val="50"/>
-        </w:trPr>
-        <w:tc>
-          <w:tcPr>
-            <w:tcW w:w="1560" w:type="dxa"/>
-          </w:tcPr>
-          <w:p>
-            <w:pPr>
-              <w:rPr>
-                <w:sz w:val="16"/>
-                <w:szCs w:val="16"/>
-              </w:rPr>
-            </w:pPr>
-          </w:p>
-        </w:tc>
-        <w:tc>
-          <w:tcPr>
-            <w:tcW w:w="2976" w:type="dxa"/>
-          </w:tcPr>
-          <w:p>
-            <w:pPr>
-              <w:rPr>
-                <w:sz w:val="16"/>
-                <w:szCs w:val="16"/>
-              </w:rPr>
-            </w:pPr>
-          </w:p>
-        </w:tc>
-        <w:tc>
-          <w:tcPr>
-            <w:tcW w:w="2127" w:type="dxa"/>
-          </w:tcPr>
-          <w:p>
-            <w:pPr>
-              <w:rPr>
-                <w:sz w:val="16"/>
-                <w:szCs w:val="16"/>
-              </w:rPr>
-            </w:pPr>
-          </w:p>
-        </w:tc>
-        <w:tc>
-          <w:tcPr>
-            <w:tcW w:w="2126" w:type="dxa"/>
-          </w:tcPr>
-          <w:p>
-            <w:pPr>
-              <w:rPr>
-                <w:sz w:val="16"/>
-                <w:szCs w:val="16"/>
-              </w:rPr>
-            </w:pPr>
-          </w:p>
-        </w:tc>
-        <w:tc>
-          <w:tcPr>
-            <w:tcW w:w="2551" w:type="dxa"/>
-          </w:tcPr>
-          <w:p>
-            <w:pPr>
-              <w:rPr>
-                <w:sz w:val="16"/>
-                <w:szCs w:val="16"/>
-              </w:rPr>
-            </w:pPr>
           </w:p>
         </w:tc>
       </w:tr>
@@ -4878,7 +4857,15 @@
                 <w:sz w:val="16"/>
                 <w:szCs w:val="16"/>
               </w:rPr>
-              <w:t>Vérifier que les prix de chaque produit sélectionné peuvent s’additionner et donner un total sur la page panier</w:t>
+              <w:t xml:space="preserve">Vérifier que les prix de chaque produit sélectionné peuvent </w:t>
+            </w:r>
+            <w:r>
+              <w:rPr>
+                <w:sz w:val="16"/>
+                <w:szCs w:val="16"/>
+              </w:rPr>
+              <w:lastRenderedPageBreak/>
+              <w:t>s’additionner et donner un total sur la page panier</w:t>
             </w:r>
           </w:p>
         </w:tc>
@@ -4899,6 +4886,7 @@
                 <w:sz w:val="16"/>
                 <w:szCs w:val="16"/>
               </w:rPr>
+              <w:lastRenderedPageBreak/>
               <w:t>function</w:t>
             </w:r>
             <w:proofErr w:type="spellEnd"/>
@@ -5000,7 +4988,6 @@
                 <w:sz w:val="16"/>
                 <w:szCs w:val="16"/>
               </w:rPr>
-              <w:lastRenderedPageBreak/>
               <w:t>Formulaire</w:t>
             </w:r>
           </w:p>

</xml_diff>

<commit_message>
P5 à jour finition design
</commit_message>
<xml_diff>
--- a/P5_LABARRE_FABRICE/plantestp5.docx
+++ b/P5_LABARRE_FABRICE/plantestp5.docx
@@ -71,8 +71,58 @@
                 <w:sz w:val="16"/>
                 <w:szCs w:val="16"/>
               </w:rPr>
-              <w:t>Ce plan de test servira à vérifier que toute la fonctionnalité de l’application fonctionne correctement. IL sera découpé en 4 parties (chaque partie représentant une page javascript</w:t>
-            </w:r>
+              <w:t xml:space="preserve">Ce plan de test servira à vérifier que toute la fonctionnalité de l’application fonctionne correctement. IL sera découpé en  </w:t>
+            </w:r>
+            <w:r>
+              <w:rPr>
+                <w:sz w:val="16"/>
+                <w:szCs w:val="16"/>
+              </w:rPr>
+              <w:t xml:space="preserve">5 </w:t>
+            </w:r>
+            <w:r>
+              <w:rPr>
+                <w:sz w:val="16"/>
+                <w:szCs w:val="16"/>
+              </w:rPr>
+              <w:t>partie</w:t>
+            </w:r>
+            <w:r>
+              <w:rPr>
+                <w:sz w:val="16"/>
+                <w:szCs w:val="16"/>
+              </w:rPr>
+              <w:t xml:space="preserve"> </w:t>
+            </w:r>
+            <w:r>
+              <w:rPr>
+                <w:sz w:val="16"/>
+                <w:szCs w:val="16"/>
+              </w:rPr>
+              <w:t>(chaque partie représentant une page javascript</w:t>
+            </w:r>
+            <w:r>
+              <w:rPr>
+                <w:sz w:val="16"/>
+                <w:szCs w:val="16"/>
+              </w:rPr>
+              <w:t>)</w:t>
+            </w:r>
+          </w:p>
+        </w:tc>
+      </w:tr>
+      <w:tr>
+        <w:tc>
+          <w:tcPr>
+            <w:tcW w:w="11340" w:type="dxa"/>
+          </w:tcPr>
+          <w:p>
+            <w:pPr>
+              <w:rPr>
+                <w:sz w:val="16"/>
+                <w:szCs w:val="16"/>
+              </w:rPr>
+            </w:pPr>
           </w:p>
         </w:tc>
       </w:tr>
@@ -245,7 +295,6 @@
               </w:rPr>
             </w:pPr>
             <w:proofErr w:type="spellStart"/>
-            <w:proofErr w:type="gramStart"/>
             <w:r>
               <w:rPr>
                 <w:sz w:val="16"/>
@@ -261,7 +310,6 @@
               </w:rPr>
               <w:t xml:space="preserve">  API</w:t>
             </w:r>
-            <w:proofErr w:type="gramEnd"/>
           </w:p>
         </w:tc>
         <w:tc>
@@ -442,7 +490,6 @@
               <w:t xml:space="preserve"> </w:t>
             </w:r>
             <w:proofErr w:type="spellStart"/>
-            <w:proofErr w:type="gramStart"/>
             <w:r>
               <w:rPr>
                 <w:sz w:val="16"/>
@@ -451,7 +498,6 @@
               <w:t>reponse.json</w:t>
             </w:r>
             <w:proofErr w:type="spellEnd"/>
-            <w:proofErr w:type="gramEnd"/>
             <w:r>
               <w:rPr>
                 <w:sz w:val="16"/>
@@ -549,21 +595,12 @@
                 <w:szCs w:val="16"/>
               </w:rPr>
             </w:pPr>
-            <w:proofErr w:type="gramStart"/>
-            <w:r>
-              <w:rPr>
-                <w:sz w:val="16"/>
-                <w:szCs w:val="16"/>
-              </w:rPr>
-              <w:t>les</w:t>
-            </w:r>
-            <w:proofErr w:type="gramEnd"/>
-            <w:r>
-              <w:rPr>
-                <w:sz w:val="16"/>
-                <w:szCs w:val="16"/>
-              </w:rPr>
-              <w:t xml:space="preserve"> clés de</w:t>
+            <w:r>
+              <w:rPr>
+                <w:sz w:val="16"/>
+                <w:szCs w:val="16"/>
+              </w:rPr>
+              <w:t>les clés de</w:t>
             </w:r>
             <w:r>
               <w:rPr>
@@ -572,15 +609,13 @@
               </w:rPr>
               <w:t xml:space="preserve"> l’appareil photo </w:t>
             </w:r>
-            <w:proofErr w:type="spellStart"/>
-            <w:r>
-              <w:rPr>
-                <w:sz w:val="16"/>
-                <w:szCs w:val="16"/>
-              </w:rPr>
-              <w:t>selectionné</w:t>
-            </w:r>
-            <w:proofErr w:type="spellEnd"/>
+            <w:r>
+              <w:rPr>
+                <w:sz w:val="16"/>
+                <w:szCs w:val="16"/>
+              </w:rPr>
+              <w:t>sélectionné</w:t>
+            </w:r>
           </w:p>
         </w:tc>
         <w:tc>
@@ -608,15 +643,13 @@
               </w:rPr>
               <w:t>’</w:t>
             </w:r>
-            <w:proofErr w:type="spellStart"/>
-            <w:r>
-              <w:rPr>
-                <w:sz w:val="16"/>
-                <w:szCs w:val="16"/>
-              </w:rPr>
-              <w:t>apppareil</w:t>
-            </w:r>
-            <w:proofErr w:type="spellEnd"/>
+            <w:r>
+              <w:rPr>
+                <w:sz w:val="16"/>
+                <w:szCs w:val="16"/>
+              </w:rPr>
+              <w:t>appareil</w:t>
+            </w:r>
             <w:r>
               <w:rPr>
                 <w:sz w:val="16"/>
@@ -629,40 +662,22 @@
                 <w:sz w:val="16"/>
                 <w:szCs w:val="16"/>
               </w:rPr>
-              <w:t xml:space="preserve"> renvoi </w:t>
-            </w:r>
-            <w:proofErr w:type="gramStart"/>
-            <w:r>
-              <w:rPr>
-                <w:sz w:val="16"/>
-                <w:szCs w:val="16"/>
-              </w:rPr>
-              <w:t>la</w:t>
-            </w:r>
-            <w:proofErr w:type="gramEnd"/>
-          </w:p>
-          <w:p>
-            <w:pPr>
-              <w:rPr>
-                <w:sz w:val="16"/>
-                <w:szCs w:val="16"/>
-              </w:rPr>
-            </w:pPr>
-            <w:proofErr w:type="gramStart"/>
-            <w:r>
-              <w:rPr>
-                <w:sz w:val="16"/>
-                <w:szCs w:val="16"/>
-              </w:rPr>
-              <w:t>valeur</w:t>
-            </w:r>
-            <w:proofErr w:type="gramEnd"/>
-            <w:r>
-              <w:rPr>
-                <w:sz w:val="16"/>
-                <w:szCs w:val="16"/>
-              </w:rPr>
-              <w:t xml:space="preserve"> appropriée</w:t>
+              <w:t xml:space="preserve"> renvoi la</w:t>
+            </w:r>
+          </w:p>
+          <w:p>
+            <w:pPr>
+              <w:rPr>
+                <w:sz w:val="16"/>
+                <w:szCs w:val="16"/>
+              </w:rPr>
+            </w:pPr>
+            <w:r>
+              <w:rPr>
+                <w:sz w:val="16"/>
+                <w:szCs w:val="16"/>
+              </w:rPr>
+              <w:t>valeur appropriée</w:t>
             </w:r>
           </w:p>
         </w:tc>
@@ -736,23 +751,13 @@
               <w:t xml:space="preserve"> = </w:t>
             </w:r>
             <w:proofErr w:type="spellStart"/>
-            <w:proofErr w:type="gramStart"/>
             <w:r>
               <w:rPr>
                 <w:sz w:val="16"/>
                 <w:szCs w:val="16"/>
                 <w:lang w:val="en-US"/>
               </w:rPr>
-              <w:t>window.location</w:t>
-            </w:r>
-            <w:proofErr w:type="gramEnd"/>
-            <w:r>
-              <w:rPr>
-                <w:sz w:val="16"/>
-                <w:szCs w:val="16"/>
-                <w:lang w:val="en-US"/>
-              </w:rPr>
-              <w:t>.search.substr</w:t>
+              <w:t>window.location.search.substr</w:t>
             </w:r>
             <w:proofErr w:type="spellEnd"/>
             <w:r>
@@ -889,7 +894,6 @@
                 <w:szCs w:val="16"/>
               </w:rPr>
             </w:pPr>
-            <w:proofErr w:type="gramStart"/>
             <w:r>
               <w:rPr>
                 <w:sz w:val="16"/>
@@ -906,7 +910,6 @@
               <w:t>product</w:t>
             </w:r>
             <w:proofErr w:type="spellEnd"/>
-            <w:proofErr w:type="gramEnd"/>
             <w:r>
               <w:rPr>
                 <w:sz w:val="16"/>
@@ -948,15 +951,7 @@
                 <w:sz w:val="16"/>
                 <w:szCs w:val="16"/>
               </w:rPr>
-              <w:t xml:space="preserve"> </w:t>
-            </w:r>
-            <w:proofErr w:type="gramStart"/>
-            <w:r>
-              <w:rPr>
-                <w:sz w:val="16"/>
-                <w:szCs w:val="16"/>
-              </w:rPr>
-              <w:t>(.</w:t>
+              <w:t xml:space="preserve"> (.</w:t>
             </w:r>
             <w:proofErr w:type="spellStart"/>
             <w:r>
@@ -967,7 +962,6 @@
               <w:t>product</w:t>
             </w:r>
             <w:proofErr w:type="spellEnd"/>
-            <w:proofErr w:type="gramEnd"/>
             <w:r>
               <w:rPr>
                 <w:sz w:val="16"/>
@@ -1046,21 +1040,12 @@
                 <w:szCs w:val="16"/>
               </w:rPr>
             </w:pPr>
-            <w:proofErr w:type="gramStart"/>
-            <w:r>
-              <w:rPr>
-                <w:sz w:val="16"/>
-                <w:szCs w:val="16"/>
-              </w:rPr>
-              <w:t>ligne</w:t>
-            </w:r>
-            <w:proofErr w:type="gramEnd"/>
-            <w:r>
-              <w:rPr>
-                <w:sz w:val="16"/>
-                <w:szCs w:val="16"/>
-              </w:rPr>
-              <w:t xml:space="preserve"> 28</w:t>
+            <w:r>
+              <w:rPr>
+                <w:sz w:val="16"/>
+                <w:szCs w:val="16"/>
+              </w:rPr>
+              <w:t>ligne 28</w:t>
             </w:r>
           </w:p>
         </w:tc>
@@ -1317,15 +1302,7 @@
                 <w:sz w:val="16"/>
                 <w:szCs w:val="16"/>
               </w:rPr>
-              <w:t xml:space="preserve"> </w:t>
-            </w:r>
-            <w:proofErr w:type="gramStart"/>
-            <w:r>
-              <w:rPr>
-                <w:sz w:val="16"/>
-                <w:szCs w:val="16"/>
-              </w:rPr>
-              <w:t xml:space="preserve">API </w:t>
+              <w:t xml:space="preserve"> API </w:t>
             </w:r>
             <w:r>
               <w:rPr>
@@ -1334,17 +1311,15 @@
               </w:rPr>
               <w:t xml:space="preserve"> &amp;</w:t>
             </w:r>
-            <w:proofErr w:type="gramEnd"/>
-          </w:p>
-          <w:p>
-            <w:pPr>
-              <w:rPr>
-                <w:sz w:val="16"/>
-                <w:szCs w:val="16"/>
-              </w:rPr>
-            </w:pPr>
-            <w:proofErr w:type="spellStart"/>
-            <w:proofErr w:type="gramStart"/>
+          </w:p>
+          <w:p>
+            <w:pPr>
+              <w:rPr>
+                <w:sz w:val="16"/>
+                <w:szCs w:val="16"/>
+              </w:rPr>
+            </w:pPr>
+            <w:proofErr w:type="spellStart"/>
             <w:r>
               <w:rPr>
                 <w:sz w:val="16"/>
@@ -1353,7 +1328,6 @@
               <w:t>response.json</w:t>
             </w:r>
             <w:proofErr w:type="spellEnd"/>
-            <w:proofErr w:type="gramEnd"/>
             <w:r>
               <w:rPr>
                 <w:sz w:val="16"/>
@@ -1425,7 +1399,6 @@
                 <w:szCs w:val="16"/>
               </w:rPr>
             </w:pPr>
-            <w:proofErr w:type="gramStart"/>
             <w:r>
               <w:rPr>
                 <w:sz w:val="16"/>
@@ -1433,7 +1406,6 @@
               </w:rPr>
               <w:t>dynamique</w:t>
             </w:r>
-            <w:proofErr w:type="gramEnd"/>
           </w:p>
         </w:tc>
         <w:tc>
@@ -1469,31 +1441,21 @@
                 <w:szCs w:val="16"/>
               </w:rPr>
             </w:pPr>
-            <w:proofErr w:type="gramStart"/>
-            <w:r>
-              <w:rPr>
-                <w:sz w:val="16"/>
-                <w:szCs w:val="16"/>
-              </w:rPr>
-              <w:t>approprié</w:t>
-            </w:r>
-            <w:proofErr w:type="gramEnd"/>
-            <w:r>
-              <w:rPr>
-                <w:sz w:val="16"/>
-                <w:szCs w:val="16"/>
-              </w:rPr>
-              <w:t xml:space="preserve"> en fonction de l'ID présent dans</w:t>
-            </w:r>
-          </w:p>
-          <w:p>
-            <w:pPr>
-              <w:rPr>
-                <w:sz w:val="16"/>
-                <w:szCs w:val="16"/>
-              </w:rPr>
-            </w:pPr>
-            <w:proofErr w:type="gramStart"/>
+            <w:r>
+              <w:rPr>
+                <w:sz w:val="16"/>
+                <w:szCs w:val="16"/>
+              </w:rPr>
+              <w:t>approprié en fonction de l'ID présent dans</w:t>
+            </w:r>
+          </w:p>
+          <w:p>
+            <w:pPr>
+              <w:rPr>
+                <w:sz w:val="16"/>
+                <w:szCs w:val="16"/>
+              </w:rPr>
+            </w:pPr>
             <w:r>
               <w:rPr>
                 <w:sz w:val="16"/>
@@ -1501,7 +1463,6 @@
               </w:rPr>
               <w:t>l'url</w:t>
             </w:r>
-            <w:proofErr w:type="gramEnd"/>
           </w:p>
         </w:tc>
         <w:tc>
@@ -1547,7 +1508,6 @@
               </w:rPr>
             </w:pPr>
             <w:proofErr w:type="spellStart"/>
-            <w:proofErr w:type="gramStart"/>
             <w:r>
               <w:rPr>
                 <w:sz w:val="16"/>
@@ -1556,7 +1516,6 @@
               <w:t>function</w:t>
             </w:r>
             <w:proofErr w:type="spellEnd"/>
-            <w:proofErr w:type="gramEnd"/>
             <w:r>
               <w:rPr>
                 <w:sz w:val="16"/>
@@ -1626,7 +1585,6 @@
               </w:rPr>
             </w:pPr>
             <w:proofErr w:type="spellStart"/>
-            <w:proofErr w:type="gramStart"/>
             <w:r>
               <w:rPr>
                 <w:sz w:val="16"/>
@@ -1663,7 +1621,6 @@
               <w:t>HTML</w:t>
             </w:r>
             <w:proofErr w:type="spellEnd"/>
-            <w:proofErr w:type="gramEnd"/>
             <w:r>
               <w:rPr>
                 <w:sz w:val="16"/>
@@ -1679,7 +1636,6 @@
                 <w:szCs w:val="16"/>
               </w:rPr>
             </w:pPr>
-            <w:proofErr w:type="gramStart"/>
             <w:r>
               <w:rPr>
                 <w:sz w:val="16"/>
@@ -1687,7 +1643,6 @@
               </w:rPr>
               <w:t>contenu</w:t>
             </w:r>
-            <w:proofErr w:type="gramEnd"/>
             <w:r>
               <w:rPr>
                 <w:sz w:val="16"/>
@@ -1745,45 +1700,27 @@
                 <w:szCs w:val="16"/>
               </w:rPr>
             </w:pPr>
-            <w:proofErr w:type="gramStart"/>
-            <w:r>
-              <w:rPr>
-                <w:sz w:val="16"/>
-                <w:szCs w:val="16"/>
-              </w:rPr>
-              <w:t>l'index</w:t>
-            </w:r>
-            <w:proofErr w:type="gramEnd"/>
-            <w:r>
-              <w:rPr>
-                <w:sz w:val="16"/>
-                <w:szCs w:val="16"/>
-              </w:rPr>
-              <w:t>, la page actuelle devrait générer le</w:t>
-            </w:r>
-          </w:p>
-          <w:p>
-            <w:pPr>
-              <w:rPr>
-                <w:sz w:val="16"/>
-                <w:szCs w:val="16"/>
-              </w:rPr>
-            </w:pPr>
-            <w:proofErr w:type="gramStart"/>
-            <w:r>
-              <w:rPr>
-                <w:sz w:val="16"/>
-                <w:szCs w:val="16"/>
-              </w:rPr>
-              <w:t>contenu</w:t>
-            </w:r>
-            <w:proofErr w:type="gramEnd"/>
-            <w:r>
-              <w:rPr>
-                <w:sz w:val="16"/>
-                <w:szCs w:val="16"/>
-              </w:rPr>
-              <w:t xml:space="preserve"> pour l'</w:t>
+            <w:r>
+              <w:rPr>
+                <w:sz w:val="16"/>
+                <w:szCs w:val="16"/>
+              </w:rPr>
+              <w:t>l'index, la page actuelle devrait générer le</w:t>
+            </w:r>
+          </w:p>
+          <w:p>
+            <w:pPr>
+              <w:rPr>
+                <w:sz w:val="16"/>
+                <w:szCs w:val="16"/>
+              </w:rPr>
+            </w:pPr>
+            <w:r>
+              <w:rPr>
+                <w:sz w:val="16"/>
+                <w:szCs w:val="16"/>
+              </w:rPr>
+              <w:t>contenu pour l'</w:t>
             </w:r>
             <w:r>
               <w:rPr>
@@ -1835,31 +1772,21 @@
                 <w:szCs w:val="16"/>
               </w:rPr>
             </w:pPr>
-            <w:proofErr w:type="gramStart"/>
-            <w:r>
-              <w:rPr>
-                <w:sz w:val="16"/>
-                <w:szCs w:val="16"/>
-              </w:rPr>
-              <w:t>demande</w:t>
-            </w:r>
-            <w:proofErr w:type="gramEnd"/>
-            <w:r>
-              <w:rPr>
-                <w:sz w:val="16"/>
-                <w:szCs w:val="16"/>
-              </w:rPr>
-              <w:t xml:space="preserve"> à l'utilisateur de revenir à</w:t>
-            </w:r>
-          </w:p>
-          <w:p>
-            <w:pPr>
-              <w:rPr>
-                <w:sz w:val="16"/>
-                <w:szCs w:val="16"/>
-              </w:rPr>
-            </w:pPr>
-            <w:proofErr w:type="gramStart"/>
+            <w:r>
+              <w:rPr>
+                <w:sz w:val="16"/>
+                <w:szCs w:val="16"/>
+              </w:rPr>
+              <w:t>demande à l'utilisateur de revenir à</w:t>
+            </w:r>
+          </w:p>
+          <w:p>
+            <w:pPr>
+              <w:rPr>
+                <w:sz w:val="16"/>
+                <w:szCs w:val="16"/>
+              </w:rPr>
+            </w:pPr>
             <w:r>
               <w:rPr>
                 <w:sz w:val="16"/>
@@ -1881,7 +1808,6 @@
               </w:rPr>
               <w:t>il</w:t>
             </w:r>
-            <w:proofErr w:type="gramEnd"/>
           </w:p>
         </w:tc>
       </w:tr>
@@ -1946,21 +1872,12 @@
                 <w:szCs w:val="16"/>
               </w:rPr>
             </w:pPr>
-            <w:proofErr w:type="gramStart"/>
-            <w:r>
-              <w:rPr>
-                <w:sz w:val="16"/>
-                <w:szCs w:val="16"/>
-              </w:rPr>
-              <w:t>choix</w:t>
-            </w:r>
-            <w:proofErr w:type="gramEnd"/>
-            <w:r>
-              <w:rPr>
-                <w:sz w:val="16"/>
-                <w:szCs w:val="16"/>
-              </w:rPr>
-              <w:t xml:space="preserve"> de </w:t>
+            <w:r>
+              <w:rPr>
+                <w:sz w:val="16"/>
+                <w:szCs w:val="16"/>
+              </w:rPr>
+              <w:t xml:space="preserve">choix de </w:t>
             </w:r>
             <w:r>
               <w:rPr>
@@ -1983,7 +1900,6 @@
               </w:rPr>
             </w:pPr>
             <w:proofErr w:type="spellStart"/>
-            <w:proofErr w:type="gramStart"/>
             <w:r>
               <w:rPr>
                 <w:sz w:val="16"/>
@@ -1992,7 +1908,6 @@
               <w:t>function</w:t>
             </w:r>
             <w:proofErr w:type="spellEnd"/>
-            <w:proofErr w:type="gramEnd"/>
             <w:r>
               <w:rPr>
                 <w:sz w:val="16"/>
@@ -2083,45 +1998,27 @@
                 <w:szCs w:val="16"/>
               </w:rPr>
             </w:pPr>
-            <w:proofErr w:type="gramStart"/>
-            <w:r>
-              <w:rPr>
-                <w:sz w:val="16"/>
-                <w:szCs w:val="16"/>
-              </w:rPr>
-              <w:t>devraient</w:t>
-            </w:r>
-            <w:proofErr w:type="gramEnd"/>
-            <w:r>
-              <w:rPr>
-                <w:sz w:val="16"/>
-                <w:szCs w:val="16"/>
-              </w:rPr>
-              <w:t xml:space="preserve"> correspondre à celles</w:t>
-            </w:r>
-          </w:p>
-          <w:p>
-            <w:pPr>
-              <w:rPr>
-                <w:sz w:val="16"/>
-                <w:szCs w:val="16"/>
-              </w:rPr>
-            </w:pPr>
-            <w:proofErr w:type="gramStart"/>
-            <w:r>
-              <w:rPr>
-                <w:sz w:val="16"/>
-                <w:szCs w:val="16"/>
-              </w:rPr>
-              <w:t>renvoyées</w:t>
-            </w:r>
-            <w:proofErr w:type="gramEnd"/>
-            <w:r>
-              <w:rPr>
-                <w:sz w:val="16"/>
-                <w:szCs w:val="16"/>
-              </w:rPr>
-              <w:t xml:space="preserve"> par l'API</w:t>
+            <w:r>
+              <w:rPr>
+                <w:sz w:val="16"/>
+                <w:szCs w:val="16"/>
+              </w:rPr>
+              <w:t>devraient correspondre à celles</w:t>
+            </w:r>
+          </w:p>
+          <w:p>
+            <w:pPr>
+              <w:rPr>
+                <w:sz w:val="16"/>
+                <w:szCs w:val="16"/>
+              </w:rPr>
+            </w:pPr>
+            <w:r>
+              <w:rPr>
+                <w:sz w:val="16"/>
+                <w:szCs w:val="16"/>
+              </w:rPr>
+              <w:t>renvoyées par l'API</w:t>
             </w:r>
           </w:p>
         </w:tc>
@@ -2207,21 +2104,12 @@
                 <w:szCs w:val="16"/>
               </w:rPr>
             </w:pPr>
-            <w:proofErr w:type="gramStart"/>
-            <w:r>
-              <w:rPr>
-                <w:sz w:val="16"/>
-                <w:szCs w:val="16"/>
-              </w:rPr>
-              <w:t>produit</w:t>
-            </w:r>
-            <w:proofErr w:type="gramEnd"/>
-            <w:r>
-              <w:rPr>
-                <w:sz w:val="16"/>
-                <w:szCs w:val="16"/>
-              </w:rPr>
-              <w:t xml:space="preserve"> au </w:t>
+            <w:r>
+              <w:rPr>
+                <w:sz w:val="16"/>
+                <w:szCs w:val="16"/>
+              </w:rPr>
+              <w:t xml:space="preserve">produit au </w:t>
             </w:r>
             <w:proofErr w:type="spellStart"/>
             <w:r>
@@ -2253,7 +2141,6 @@
               </w:rPr>
             </w:pPr>
             <w:proofErr w:type="spellStart"/>
-            <w:proofErr w:type="gramStart"/>
             <w:r>
               <w:rPr>
                 <w:sz w:val="16"/>
@@ -2262,7 +2149,6 @@
               <w:t>function</w:t>
             </w:r>
             <w:proofErr w:type="spellEnd"/>
-            <w:proofErr w:type="gramEnd"/>
             <w:r>
               <w:rPr>
                 <w:sz w:val="16"/>
@@ -2356,21 +2242,12 @@
                 <w:szCs w:val="16"/>
               </w:rPr>
             </w:pPr>
-            <w:proofErr w:type="gramStart"/>
-            <w:r>
-              <w:rPr>
-                <w:sz w:val="16"/>
-                <w:szCs w:val="16"/>
-              </w:rPr>
-              <w:t>toutes</w:t>
-            </w:r>
-            <w:proofErr w:type="gramEnd"/>
-            <w:r>
-              <w:rPr>
-                <w:sz w:val="16"/>
-                <w:szCs w:val="16"/>
-              </w:rPr>
-              <w:t xml:space="preserve"> les valeurs du produit</w:t>
+            <w:r>
+              <w:rPr>
+                <w:sz w:val="16"/>
+                <w:szCs w:val="16"/>
+              </w:rPr>
+              <w:t>toutes les valeurs du produit</w:t>
             </w:r>
           </w:p>
         </w:tc>
@@ -2385,21 +2262,12 @@
                 <w:szCs w:val="16"/>
               </w:rPr>
             </w:pPr>
-            <w:proofErr w:type="gramStart"/>
-            <w:r>
-              <w:rPr>
-                <w:sz w:val="16"/>
-                <w:szCs w:val="16"/>
-              </w:rPr>
-              <w:t>Au clique sur</w:t>
-            </w:r>
-            <w:proofErr w:type="gramEnd"/>
-            <w:r>
-              <w:rPr>
-                <w:sz w:val="16"/>
-                <w:szCs w:val="16"/>
-              </w:rPr>
-              <w:t xml:space="preserve"> « </w:t>
+            <w:r>
+              <w:rPr>
+                <w:sz w:val="16"/>
+                <w:szCs w:val="16"/>
+              </w:rPr>
+              <w:t>Au clique sur « </w:t>
             </w:r>
             <w:r>
               <w:rPr>
@@ -2416,21 +2284,12 @@
                 <w:szCs w:val="16"/>
               </w:rPr>
             </w:pPr>
-            <w:proofErr w:type="gramStart"/>
-            <w:r>
-              <w:rPr>
-                <w:sz w:val="16"/>
-                <w:szCs w:val="16"/>
-              </w:rPr>
-              <w:t>au</w:t>
-            </w:r>
-            <w:proofErr w:type="gramEnd"/>
-            <w:r>
-              <w:rPr>
-                <w:sz w:val="16"/>
-                <w:szCs w:val="16"/>
-              </w:rPr>
-              <w:t xml:space="preserve"> panier</w:t>
+            <w:r>
+              <w:rPr>
+                <w:sz w:val="16"/>
+                <w:szCs w:val="16"/>
+              </w:rPr>
+              <w:t>au panier</w:t>
             </w:r>
             <w:r>
               <w:rPr>
@@ -2454,21 +2313,12 @@
                 <w:szCs w:val="16"/>
               </w:rPr>
             </w:pPr>
-            <w:proofErr w:type="gramStart"/>
-            <w:r>
-              <w:rPr>
-                <w:sz w:val="16"/>
-                <w:szCs w:val="16"/>
-              </w:rPr>
-              <w:t>sont</w:t>
-            </w:r>
-            <w:proofErr w:type="gramEnd"/>
-            <w:r>
-              <w:rPr>
-                <w:sz w:val="16"/>
-                <w:szCs w:val="16"/>
-              </w:rPr>
-              <w:t xml:space="preserve"> ajoutées au </w:t>
+            <w:r>
+              <w:rPr>
+                <w:sz w:val="16"/>
+                <w:szCs w:val="16"/>
+              </w:rPr>
+              <w:t xml:space="preserve">sont ajoutées au </w:t>
             </w:r>
             <w:proofErr w:type="spellStart"/>
             <w:r>
@@ -2523,21 +2373,12 @@
                 <w:szCs w:val="16"/>
               </w:rPr>
             </w:pPr>
-            <w:proofErr w:type="gramStart"/>
-            <w:r>
-              <w:rPr>
-                <w:sz w:val="16"/>
-                <w:szCs w:val="16"/>
-              </w:rPr>
-              <w:t>ajouté</w:t>
-            </w:r>
-            <w:proofErr w:type="gramEnd"/>
-            <w:r>
-              <w:rPr>
-                <w:sz w:val="16"/>
-                <w:szCs w:val="16"/>
-              </w:rPr>
-              <w:t xml:space="preserve"> au </w:t>
+            <w:r>
+              <w:rPr>
+                <w:sz w:val="16"/>
+                <w:szCs w:val="16"/>
+              </w:rPr>
+              <w:t xml:space="preserve">ajouté au </w:t>
             </w:r>
             <w:proofErr w:type="spellStart"/>
             <w:r>
@@ -2626,30 +2467,14 @@
                 <w:sz w:val="16"/>
                 <w:szCs w:val="16"/>
               </w:rPr>
-              <w:t xml:space="preserve">S'assurer que </w:t>
-            </w:r>
-            <w:proofErr w:type="gramStart"/>
-            <w:r>
-              <w:rPr>
-                <w:sz w:val="16"/>
-                <w:szCs w:val="16"/>
-              </w:rPr>
-              <w:t xml:space="preserve">la quantité </w:t>
-            </w:r>
-            <w:r>
-              <w:rPr>
-                <w:sz w:val="16"/>
-                <w:szCs w:val="16"/>
-              </w:rPr>
-              <w:t>ajouté</w:t>
-            </w:r>
-            <w:proofErr w:type="gramEnd"/>
-            <w:r>
-              <w:rPr>
-                <w:sz w:val="16"/>
-                <w:szCs w:val="16"/>
-              </w:rPr>
-              <w:t xml:space="preserve"> au panier </w:t>
+              <w:t xml:space="preserve">S'assurer que la quantité </w:t>
+            </w:r>
+            <w:r>
+              <w:rPr>
+                <w:sz w:val="16"/>
+                <w:szCs w:val="16"/>
+              </w:rPr>
+              <w:t xml:space="preserve">ajouté au panier </w:t>
             </w:r>
             <w:r>
               <w:rPr>
@@ -2666,15 +2491,70 @@
                 <w:szCs w:val="16"/>
               </w:rPr>
             </w:pPr>
-            <w:proofErr w:type="gramStart"/>
-            <w:r>
-              <w:rPr>
-                <w:sz w:val="16"/>
-                <w:szCs w:val="16"/>
-              </w:rPr>
-              <w:t>être</w:t>
-            </w:r>
-            <w:proofErr w:type="gramEnd"/>
+            <w:r>
+              <w:rPr>
+                <w:sz w:val="16"/>
+                <w:szCs w:val="16"/>
+              </w:rPr>
+              <w:t xml:space="preserve">être </w:t>
+            </w:r>
+            <w:r>
+              <w:rPr>
+                <w:sz w:val="16"/>
+                <w:szCs w:val="16"/>
+              </w:rPr>
+              <w:t>inférieur</w:t>
+            </w:r>
+            <w:r>
+              <w:rPr>
+                <w:sz w:val="16"/>
+                <w:szCs w:val="16"/>
+              </w:rPr>
+              <w:t xml:space="preserve"> à 1</w:t>
+            </w:r>
+            <w:r>
+              <w:rPr>
+                <w:sz w:val="16"/>
+                <w:szCs w:val="16"/>
+              </w:rPr>
+              <w:cr/>
+            </w:r>
+            <w:r>
+              <w:rPr>
+                <w:sz w:val="16"/>
+                <w:szCs w:val="16"/>
+              </w:rPr>
+              <w:t xml:space="preserve"> et </w:t>
+            </w:r>
+            <w:r>
+              <w:rPr>
+                <w:sz w:val="16"/>
+                <w:szCs w:val="16"/>
+              </w:rPr>
+              <w:t>Vérifier que le nombre des produits rajouter au panier s’afficher correctement sur la page panier et la page produit détaillé</w:t>
+            </w:r>
+          </w:p>
+        </w:tc>
+        <w:tc>
+          <w:tcPr>
+            <w:tcW w:w="2127" w:type="dxa"/>
+          </w:tcPr>
+          <w:p>
+            <w:pPr>
+              <w:rPr>
+                <w:sz w:val="16"/>
+                <w:szCs w:val="16"/>
+              </w:rPr>
+            </w:pPr>
+            <w:proofErr w:type="spellStart"/>
+            <w:r>
+              <w:rPr>
+                <w:sz w:val="16"/>
+                <w:szCs w:val="16"/>
+              </w:rPr>
+              <w:t>function</w:t>
+            </w:r>
+            <w:proofErr w:type="spellEnd"/>
             <w:r>
               <w:rPr>
                 <w:sz w:val="16"/>
@@ -2682,27 +2562,102 @@
               </w:rPr>
               <w:t xml:space="preserve"> </w:t>
             </w:r>
-            <w:r>
-              <w:rPr>
-                <w:sz w:val="16"/>
-                <w:szCs w:val="16"/>
-              </w:rPr>
-              <w:t>inférieur</w:t>
-            </w:r>
-            <w:r>
-              <w:rPr>
-                <w:sz w:val="16"/>
-                <w:szCs w:val="16"/>
-              </w:rPr>
-              <w:t xml:space="preserve"> à 1</w:t>
-            </w:r>
-            <w:r>
-              <w:rPr>
-                <w:sz w:val="16"/>
-                <w:szCs w:val="16"/>
-              </w:rPr>
-              <w:cr/>
-            </w:r>
+            <w:proofErr w:type="spellStart"/>
+            <w:r>
+              <w:rPr>
+                <w:sz w:val="16"/>
+                <w:szCs w:val="16"/>
+              </w:rPr>
+              <w:t>addToCart</w:t>
+            </w:r>
+            <w:proofErr w:type="spellEnd"/>
+            <w:r>
+              <w:rPr>
+                <w:sz w:val="16"/>
+                <w:szCs w:val="16"/>
+              </w:rPr>
+              <w:t xml:space="preserve"> (</w:t>
+            </w:r>
+            <w:proofErr w:type="spellStart"/>
+            <w:r>
+              <w:rPr>
+                <w:sz w:val="16"/>
+                <w:szCs w:val="16"/>
+              </w:rPr>
+              <w:t>product</w:t>
+            </w:r>
+            <w:proofErr w:type="spellEnd"/>
+            <w:r>
+              <w:rPr>
+                <w:sz w:val="16"/>
+                <w:szCs w:val="16"/>
+              </w:rPr>
+              <w:t>)</w:t>
+            </w:r>
+          </w:p>
+          <w:p>
+            <w:pPr>
+              <w:rPr>
+                <w:sz w:val="16"/>
+                <w:szCs w:val="16"/>
+              </w:rPr>
+            </w:pPr>
+            <w:proofErr w:type="spellStart"/>
+            <w:r>
+              <w:rPr>
+                <w:sz w:val="16"/>
+                <w:szCs w:val="16"/>
+              </w:rPr>
+              <w:t>Pamis</w:t>
+            </w:r>
+            <w:proofErr w:type="spellEnd"/>
+            <w:r>
+              <w:rPr>
+                <w:sz w:val="16"/>
+                <w:szCs w:val="16"/>
+              </w:rPr>
+              <w:t xml:space="preserve"> les valeurs du produit ajouter au local </w:t>
+            </w:r>
+            <w:proofErr w:type="spellStart"/>
+            <w:r>
+              <w:rPr>
+                <w:sz w:val="16"/>
+                <w:szCs w:val="16"/>
+              </w:rPr>
+              <w:t>storage</w:t>
+            </w:r>
+            <w:proofErr w:type="spellEnd"/>
+            <w:r>
+              <w:rPr>
+                <w:sz w:val="16"/>
+                <w:szCs w:val="16"/>
+              </w:rPr>
+              <w:t xml:space="preserve"> rajouter la valeur « quantité :1 » </w:t>
+            </w:r>
+          </w:p>
+          <w:p>
+            <w:pPr>
+              <w:rPr>
+                <w:sz w:val="16"/>
+                <w:szCs w:val="16"/>
+              </w:rPr>
+            </w:pPr>
+            <w:r>
+              <w:rPr>
+                <w:sz w:val="16"/>
+                <w:szCs w:val="16"/>
+              </w:rPr>
+              <w:t xml:space="preserve">Puis dans cette fonction rajout de la fonction </w:t>
+            </w:r>
+            <w:proofErr w:type="spellStart"/>
+            <w:r>
+              <w:rPr>
+                <w:sz w:val="16"/>
+                <w:szCs w:val="16"/>
+              </w:rPr>
+              <w:t>function</w:t>
+            </w:r>
+            <w:proofErr w:type="spellEnd"/>
             <w:r>
               <w:rPr>
                 <w:sz w:val="16"/>
@@ -2710,165 +2665,7 @@
               </w:rPr>
               <w:t xml:space="preserve"> </w:t>
             </w:r>
-            <w:proofErr w:type="gramStart"/>
-            <w:r>
-              <w:rPr>
-                <w:sz w:val="16"/>
-                <w:szCs w:val="16"/>
-              </w:rPr>
-              <w:t>et</w:t>
-            </w:r>
-            <w:proofErr w:type="gramEnd"/>
-            <w:r>
-              <w:rPr>
-                <w:sz w:val="16"/>
-                <w:szCs w:val="16"/>
-              </w:rPr>
-              <w:t xml:space="preserve"> </w:t>
-            </w:r>
-            <w:r>
-              <w:rPr>
-                <w:sz w:val="16"/>
-                <w:szCs w:val="16"/>
-              </w:rPr>
-              <w:t>Vérifier que le nombre des produits rajouter au panier s’afficher correctement sur la page panier et la page produit détaillé</w:t>
-            </w:r>
-          </w:p>
-        </w:tc>
-        <w:tc>
-          <w:tcPr>
-            <w:tcW w:w="2127" w:type="dxa"/>
-          </w:tcPr>
-          <w:p>
-            <w:pPr>
-              <w:rPr>
-                <w:sz w:val="16"/>
-                <w:szCs w:val="16"/>
-              </w:rPr>
-            </w:pPr>
-            <w:proofErr w:type="spellStart"/>
-            <w:proofErr w:type="gramStart"/>
-            <w:r>
-              <w:rPr>
-                <w:sz w:val="16"/>
-                <w:szCs w:val="16"/>
-              </w:rPr>
-              <w:t>function</w:t>
-            </w:r>
-            <w:proofErr w:type="spellEnd"/>
-            <w:proofErr w:type="gramEnd"/>
-            <w:r>
-              <w:rPr>
-                <w:sz w:val="16"/>
-                <w:szCs w:val="16"/>
-              </w:rPr>
-              <w:t xml:space="preserve"> </w:t>
-            </w:r>
-            <w:proofErr w:type="spellStart"/>
-            <w:r>
-              <w:rPr>
-                <w:sz w:val="16"/>
-                <w:szCs w:val="16"/>
-              </w:rPr>
-              <w:t>addToCart</w:t>
-            </w:r>
-            <w:proofErr w:type="spellEnd"/>
-            <w:r>
-              <w:rPr>
-                <w:sz w:val="16"/>
-                <w:szCs w:val="16"/>
-              </w:rPr>
-              <w:t xml:space="preserve"> (</w:t>
-            </w:r>
-            <w:proofErr w:type="spellStart"/>
-            <w:r>
-              <w:rPr>
-                <w:sz w:val="16"/>
-                <w:szCs w:val="16"/>
-              </w:rPr>
-              <w:t>product</w:t>
-            </w:r>
-            <w:proofErr w:type="spellEnd"/>
-            <w:r>
-              <w:rPr>
-                <w:sz w:val="16"/>
-                <w:szCs w:val="16"/>
-              </w:rPr>
-              <w:t>)</w:t>
-            </w:r>
-          </w:p>
-          <w:p>
-            <w:pPr>
-              <w:rPr>
-                <w:sz w:val="16"/>
-                <w:szCs w:val="16"/>
-              </w:rPr>
-            </w:pPr>
-            <w:proofErr w:type="spellStart"/>
-            <w:r>
-              <w:rPr>
-                <w:sz w:val="16"/>
-                <w:szCs w:val="16"/>
-              </w:rPr>
-              <w:t>Pamis</w:t>
-            </w:r>
-            <w:proofErr w:type="spellEnd"/>
-            <w:r>
-              <w:rPr>
-                <w:sz w:val="16"/>
-                <w:szCs w:val="16"/>
-              </w:rPr>
-              <w:t xml:space="preserve"> les valeurs du produit ajouter au local </w:t>
-            </w:r>
-            <w:proofErr w:type="spellStart"/>
-            <w:r>
-              <w:rPr>
-                <w:sz w:val="16"/>
-                <w:szCs w:val="16"/>
-              </w:rPr>
-              <w:t>storage</w:t>
-            </w:r>
-            <w:proofErr w:type="spellEnd"/>
-            <w:r>
-              <w:rPr>
-                <w:sz w:val="16"/>
-                <w:szCs w:val="16"/>
-              </w:rPr>
-              <w:t xml:space="preserve"> rajouter la valeur « quantité :1 » </w:t>
-            </w:r>
-          </w:p>
-          <w:p>
-            <w:pPr>
-              <w:rPr>
-                <w:sz w:val="16"/>
-                <w:szCs w:val="16"/>
-              </w:rPr>
-            </w:pPr>
-            <w:r>
-              <w:rPr>
-                <w:sz w:val="16"/>
-                <w:szCs w:val="16"/>
-              </w:rPr>
-              <w:t xml:space="preserve">Puis dans cette fonction rajout de la fonction </w:t>
-            </w:r>
-            <w:proofErr w:type="spellStart"/>
-            <w:r>
-              <w:rPr>
-                <w:sz w:val="16"/>
-                <w:szCs w:val="16"/>
-              </w:rPr>
-              <w:t>function</w:t>
-            </w:r>
-            <w:proofErr w:type="spellEnd"/>
-            <w:r>
-              <w:rPr>
-                <w:sz w:val="16"/>
-                <w:szCs w:val="16"/>
-              </w:rPr>
-              <w:t xml:space="preserve"> </w:t>
-            </w:r>
-            <w:proofErr w:type="spellStart"/>
-            <w:proofErr w:type="gramStart"/>
+            <w:proofErr w:type="spellStart"/>
             <w:r>
               <w:rPr>
                 <w:sz w:val="16"/>
@@ -2882,15 +2679,7 @@
                 <w:sz w:val="16"/>
                 <w:szCs w:val="16"/>
               </w:rPr>
-              <w:t>(</w:t>
-            </w:r>
-            <w:proofErr w:type="gramEnd"/>
-            <w:r>
-              <w:rPr>
-                <w:sz w:val="16"/>
-                <w:szCs w:val="16"/>
-              </w:rPr>
-              <w:t>)</w:t>
+              <w:t>()</w:t>
             </w:r>
           </w:p>
         </w:tc>
@@ -2905,21 +2694,12 @@
                 <w:szCs w:val="16"/>
               </w:rPr>
             </w:pPr>
-            <w:proofErr w:type="gramStart"/>
-            <w:r>
-              <w:rPr>
-                <w:sz w:val="16"/>
-                <w:szCs w:val="16"/>
-              </w:rPr>
-              <w:t>Au clique sur</w:t>
-            </w:r>
-            <w:proofErr w:type="gramEnd"/>
-            <w:r>
-              <w:rPr>
-                <w:sz w:val="16"/>
-                <w:szCs w:val="16"/>
-              </w:rPr>
-              <w:t xml:space="preserve"> « ajouter au panier » le nombre de produit commandé dans le panier augmentera de 1 et augmentera de 1 à chaque fois qu’on recliquera sur ce bouton</w:t>
+            <w:r>
+              <w:rPr>
+                <w:sz w:val="16"/>
+                <w:szCs w:val="16"/>
+              </w:rPr>
+              <w:t>Au clique sur « ajouter au panier » le nombre de produit commandé dans le panier augmentera de 1 et augmentera de 1 à chaque fois qu’on recliquera sur ce bouton</w:t>
             </w:r>
           </w:p>
         </w:tc>
@@ -3185,15 +2965,13 @@
               </w:rPr>
               <w:t xml:space="preserve"> </w:t>
             </w:r>
-            <w:proofErr w:type="gramStart"/>
-            <w:r>
-              <w:rPr>
-                <w:sz w:val="16"/>
-                <w:szCs w:val="16"/>
-              </w:rPr>
-              <w:t>dans</w:t>
-            </w:r>
-            <w:proofErr w:type="gramEnd"/>
+            <w:r>
+              <w:rPr>
+                <w:sz w:val="16"/>
+                <w:szCs w:val="16"/>
+              </w:rPr>
+              <w:t>Dans</w:t>
+            </w:r>
             <w:r>
               <w:rPr>
                 <w:sz w:val="16"/>
@@ -3421,7 +3199,6 @@
               </w:rPr>
             </w:pPr>
             <w:proofErr w:type="spellStart"/>
-            <w:proofErr w:type="gramStart"/>
             <w:r>
               <w:rPr>
                 <w:sz w:val="16"/>
@@ -3430,7 +3207,6 @@
               <w:t>function</w:t>
             </w:r>
             <w:proofErr w:type="spellEnd"/>
-            <w:proofErr w:type="gramEnd"/>
             <w:r>
               <w:rPr>
                 <w:sz w:val="16"/>
@@ -3694,7 +3470,6 @@
                 <w:szCs w:val="16"/>
               </w:rPr>
             </w:pPr>
-            <w:proofErr w:type="gramStart"/>
             <w:r>
               <w:rPr>
                 <w:sz w:val="16"/>
@@ -3702,7 +3477,6 @@
               </w:rPr>
               <w:t>vide</w:t>
             </w:r>
-            <w:proofErr w:type="gramEnd"/>
           </w:p>
         </w:tc>
         <w:tc>
@@ -3731,15 +3505,58 @@
                 <w:szCs w:val="16"/>
               </w:rPr>
             </w:pPr>
-            <w:proofErr w:type="gramStart"/>
-            <w:r>
-              <w:rPr>
-                <w:sz w:val="16"/>
-                <w:szCs w:val="16"/>
-              </w:rPr>
-              <w:t>voulu</w:t>
-            </w:r>
-            <w:proofErr w:type="gramEnd"/>
+            <w:r>
+              <w:rPr>
+                <w:sz w:val="16"/>
+                <w:szCs w:val="16"/>
+              </w:rPr>
+              <w:t>voulu si le panier est vide</w:t>
+            </w:r>
+          </w:p>
+        </w:tc>
+        <w:tc>
+          <w:tcPr>
+            <w:tcW w:w="2127" w:type="dxa"/>
+          </w:tcPr>
+          <w:p>
+            <w:pPr>
+              <w:rPr>
+                <w:sz w:val="16"/>
+                <w:szCs w:val="16"/>
+              </w:rPr>
+            </w:pPr>
+            <w:proofErr w:type="spellStart"/>
+            <w:r>
+              <w:rPr>
+                <w:sz w:val="16"/>
+                <w:szCs w:val="16"/>
+              </w:rPr>
+              <w:t>function</w:t>
+            </w:r>
+            <w:proofErr w:type="spellEnd"/>
+            <w:r>
+              <w:rPr>
+                <w:sz w:val="16"/>
+                <w:szCs w:val="16"/>
+              </w:rPr>
+              <w:t xml:space="preserve"> </w:t>
+            </w:r>
+            <w:proofErr w:type="spellStart"/>
+            <w:r>
+              <w:rPr>
+                <w:sz w:val="16"/>
+                <w:szCs w:val="16"/>
+              </w:rPr>
+              <w:t>displayCart</w:t>
+            </w:r>
+            <w:proofErr w:type="spellEnd"/>
+            <w:r>
+              <w:rPr>
+                <w:sz w:val="16"/>
+                <w:szCs w:val="16"/>
+              </w:rPr>
+              <w:t>()</w:t>
+            </w:r>
             <w:r>
               <w:rPr>
                 <w:sz w:val="16"/>
@@ -3748,69 +3565,14 @@
               <w:t xml:space="preserve"> si le panier est vide</w:t>
             </w:r>
           </w:p>
-        </w:tc>
-        <w:tc>
-          <w:tcPr>
-            <w:tcW w:w="2127" w:type="dxa"/>
-          </w:tcPr>
-          <w:p>
-            <w:pPr>
-              <w:rPr>
-                <w:sz w:val="16"/>
-                <w:szCs w:val="16"/>
-              </w:rPr>
-            </w:pPr>
-            <w:proofErr w:type="spellStart"/>
-            <w:proofErr w:type="gramStart"/>
-            <w:r>
-              <w:rPr>
-                <w:sz w:val="16"/>
-                <w:szCs w:val="16"/>
-              </w:rPr>
-              <w:t>function</w:t>
-            </w:r>
-            <w:proofErr w:type="spellEnd"/>
-            <w:proofErr w:type="gramEnd"/>
-            <w:r>
-              <w:rPr>
-                <w:sz w:val="16"/>
-                <w:szCs w:val="16"/>
-              </w:rPr>
-              <w:t xml:space="preserve"> </w:t>
-            </w:r>
-            <w:proofErr w:type="spellStart"/>
-            <w:r>
-              <w:rPr>
-                <w:sz w:val="16"/>
-                <w:szCs w:val="16"/>
-              </w:rPr>
-              <w:t>displayCart</w:t>
-            </w:r>
-            <w:proofErr w:type="spellEnd"/>
-            <w:r>
-              <w:rPr>
-                <w:sz w:val="16"/>
-                <w:szCs w:val="16"/>
-              </w:rPr>
-              <w:t>()</w:t>
-            </w:r>
-            <w:r>
-              <w:rPr>
-                <w:sz w:val="16"/>
-                <w:szCs w:val="16"/>
-              </w:rPr>
-              <w:t xml:space="preserve"> si le panier est vide</w:t>
-            </w:r>
-          </w:p>
-          <w:p>
-            <w:pPr>
-              <w:rPr>
-                <w:sz w:val="16"/>
-                <w:szCs w:val="16"/>
-              </w:rPr>
-            </w:pPr>
-            <w:proofErr w:type="spellStart"/>
-            <w:proofErr w:type="gramStart"/>
+          <w:p>
+            <w:pPr>
+              <w:rPr>
+                <w:sz w:val="16"/>
+                <w:szCs w:val="16"/>
+              </w:rPr>
+            </w:pPr>
+            <w:proofErr w:type="spellStart"/>
             <w:r>
               <w:rPr>
                 <w:sz w:val="16"/>
@@ -3819,7 +3581,6 @@
               <w:t>inserAdjacentHTML</w:t>
             </w:r>
             <w:proofErr w:type="spellEnd"/>
-            <w:proofErr w:type="gramEnd"/>
             <w:r>
               <w:rPr>
                 <w:sz w:val="16"/>
@@ -3855,21 +3616,12 @@
                 <w:szCs w:val="16"/>
               </w:rPr>
             </w:pPr>
-            <w:proofErr w:type="gramStart"/>
-            <w:r>
-              <w:rPr>
-                <w:sz w:val="16"/>
-                <w:szCs w:val="16"/>
-              </w:rPr>
-              <w:t>soit</w:t>
-            </w:r>
-            <w:proofErr w:type="gramEnd"/>
-            <w:r>
-              <w:rPr>
-                <w:sz w:val="16"/>
-                <w:szCs w:val="16"/>
-              </w:rPr>
-              <w:t xml:space="preserve"> vide, modification visuelle de la page</w:t>
+            <w:r>
+              <w:rPr>
+                <w:sz w:val="16"/>
+                <w:szCs w:val="16"/>
+              </w:rPr>
+              <w:t>soit vide, modification visuelle de la page</w:t>
             </w:r>
           </w:p>
         </w:tc>
@@ -3899,21 +3651,12 @@
                 <w:szCs w:val="16"/>
               </w:rPr>
             </w:pPr>
-            <w:proofErr w:type="gramStart"/>
-            <w:r>
-              <w:rPr>
-                <w:sz w:val="16"/>
-                <w:szCs w:val="16"/>
-              </w:rPr>
-              <w:t>n'est</w:t>
-            </w:r>
-            <w:proofErr w:type="gramEnd"/>
-            <w:r>
-              <w:rPr>
-                <w:sz w:val="16"/>
-                <w:szCs w:val="16"/>
-              </w:rPr>
-              <w:t xml:space="preserve"> pas modifiée</w:t>
+            <w:r>
+              <w:rPr>
+                <w:sz w:val="16"/>
+                <w:szCs w:val="16"/>
+              </w:rPr>
+              <w:t>n'est pas modifiée</w:t>
             </w:r>
           </w:p>
         </w:tc>
@@ -3945,7 +3688,6 @@
                 <w:szCs w:val="16"/>
               </w:rPr>
             </w:pPr>
-            <w:proofErr w:type="gramStart"/>
             <w:r>
               <w:rPr>
                 <w:sz w:val="16"/>
@@ -3953,7 +3695,6 @@
               </w:rPr>
               <w:t>contenu</w:t>
             </w:r>
-            <w:proofErr w:type="gramEnd"/>
           </w:p>
         </w:tc>
         <w:tc>
@@ -3983,7 +3724,6 @@
               </w:rPr>
             </w:pPr>
             <w:proofErr w:type="spellStart"/>
-            <w:proofErr w:type="gramStart"/>
             <w:r>
               <w:rPr>
                 <w:sz w:val="16"/>
@@ -4004,39 +3744,22 @@
                 <w:sz w:val="16"/>
                 <w:szCs w:val="16"/>
               </w:rPr>
-              <w:t>soit</w:t>
-            </w:r>
-            <w:proofErr w:type="gramEnd"/>
-            <w:r>
-              <w:rPr>
-                <w:sz w:val="16"/>
-                <w:szCs w:val="16"/>
-              </w:rPr>
-              <w:t xml:space="preserve"> correct et que toutes les</w:t>
-            </w:r>
-          </w:p>
-          <w:p>
-            <w:pPr>
-              <w:rPr>
-                <w:sz w:val="16"/>
-                <w:szCs w:val="16"/>
-              </w:rPr>
-            </w:pPr>
-            <w:proofErr w:type="gramStart"/>
-            <w:r>
-              <w:rPr>
-                <w:sz w:val="16"/>
-                <w:szCs w:val="16"/>
-              </w:rPr>
-              <w:t>valeurs</w:t>
-            </w:r>
-            <w:proofErr w:type="gramEnd"/>
-            <w:r>
-              <w:rPr>
-                <w:sz w:val="16"/>
-                <w:szCs w:val="16"/>
-              </w:rPr>
-              <w:t xml:space="preserve"> soient exactes</w:t>
+              <w:t>soit correct et que toutes les</w:t>
+            </w:r>
+          </w:p>
+          <w:p>
+            <w:pPr>
+              <w:rPr>
+                <w:sz w:val="16"/>
+                <w:szCs w:val="16"/>
+              </w:rPr>
+            </w:pPr>
+            <w:r>
+              <w:rPr>
+                <w:sz w:val="16"/>
+                <w:szCs w:val="16"/>
+              </w:rPr>
+              <w:t>valeurs soient exactes</w:t>
             </w:r>
           </w:p>
           <w:p>
@@ -4060,7 +3783,6 @@
               </w:rPr>
             </w:pPr>
             <w:proofErr w:type="spellStart"/>
-            <w:proofErr w:type="gramStart"/>
             <w:r>
               <w:rPr>
                 <w:sz w:val="16"/>
@@ -4069,7 +3791,6 @@
               <w:t>inserAdjacentHTML</w:t>
             </w:r>
             <w:proofErr w:type="spellEnd"/>
-            <w:proofErr w:type="gramEnd"/>
             <w:r>
               <w:rPr>
                 <w:sz w:val="16"/>
@@ -4092,21 +3813,12 @@
                 <w:szCs w:val="16"/>
               </w:rPr>
             </w:pPr>
-            <w:proofErr w:type="gramStart"/>
-            <w:r>
-              <w:rPr>
-                <w:sz w:val="16"/>
-                <w:szCs w:val="16"/>
-              </w:rPr>
-              <w:t>le</w:t>
-            </w:r>
-            <w:proofErr w:type="gramEnd"/>
-            <w:r>
-              <w:rPr>
-                <w:sz w:val="16"/>
-                <w:szCs w:val="16"/>
-              </w:rPr>
-              <w:t xml:space="preserve"> contenu dynamiquement</w:t>
+            <w:r>
+              <w:rPr>
+                <w:sz w:val="16"/>
+                <w:szCs w:val="16"/>
+              </w:rPr>
+              <w:t>le contenu dynamiquement</w:t>
             </w:r>
           </w:p>
         </w:tc>
@@ -4121,21 +3833,12 @@
                 <w:szCs w:val="16"/>
               </w:rPr>
             </w:pPr>
-            <w:proofErr w:type="gramStart"/>
-            <w:r>
-              <w:rPr>
-                <w:sz w:val="16"/>
-                <w:szCs w:val="16"/>
-              </w:rPr>
-              <w:t>chaque</w:t>
-            </w:r>
-            <w:proofErr w:type="gramEnd"/>
-            <w:r>
-              <w:rPr>
-                <w:sz w:val="16"/>
-                <w:szCs w:val="16"/>
-              </w:rPr>
-              <w:t xml:space="preserve"> ${clé} renvoi la valeur attendue</w:t>
+            <w:r>
+              <w:rPr>
+                <w:sz w:val="16"/>
+                <w:szCs w:val="16"/>
+              </w:rPr>
+              <w:t>chaque ${clé} renvoi la valeur attendue</w:t>
             </w:r>
           </w:p>
         </w:tc>
@@ -4165,21 +3868,12 @@
                 <w:szCs w:val="16"/>
               </w:rPr>
             </w:pPr>
-            <w:proofErr w:type="gramStart"/>
-            <w:r>
-              <w:rPr>
-                <w:sz w:val="16"/>
-                <w:szCs w:val="16"/>
-              </w:rPr>
-              <w:t>contenu</w:t>
-            </w:r>
-            <w:proofErr w:type="gramEnd"/>
-            <w:r>
-              <w:rPr>
-                <w:sz w:val="16"/>
-                <w:szCs w:val="16"/>
-              </w:rPr>
-              <w:t xml:space="preserve"> n'est généré</w:t>
+            <w:r>
+              <w:rPr>
+                <w:sz w:val="16"/>
+                <w:szCs w:val="16"/>
+              </w:rPr>
+              <w:t>contenu n'est généré</w:t>
             </w:r>
           </w:p>
         </w:tc>
@@ -4279,7 +3973,6 @@
               <w:t xml:space="preserve"> </w:t>
             </w:r>
             <w:proofErr w:type="spellStart"/>
-            <w:proofErr w:type="gramStart"/>
             <w:r>
               <w:rPr>
                 <w:sz w:val="16"/>
@@ -4293,15 +3986,7 @@
                 <w:sz w:val="16"/>
                 <w:szCs w:val="16"/>
               </w:rPr>
-              <w:t>(</w:t>
-            </w:r>
-            <w:proofErr w:type="gramEnd"/>
-            <w:r>
-              <w:rPr>
-                <w:sz w:val="16"/>
-                <w:szCs w:val="16"/>
-              </w:rPr>
-              <w:t>)</w:t>
+              <w:t>()</w:t>
             </w:r>
           </w:p>
         </w:tc>
@@ -4340,7 +4025,6 @@
               <w:t xml:space="preserve"> </w:t>
             </w:r>
             <w:proofErr w:type="spellStart"/>
-            <w:proofErr w:type="gramStart"/>
             <w:r>
               <w:rPr>
                 <w:sz w:val="16"/>
@@ -4354,15 +4038,7 @@
                 <w:sz w:val="16"/>
                 <w:szCs w:val="16"/>
               </w:rPr>
-              <w:t>(</w:t>
-            </w:r>
-            <w:proofErr w:type="gramEnd"/>
-            <w:r>
-              <w:rPr>
-                <w:sz w:val="16"/>
-                <w:szCs w:val="16"/>
-              </w:rPr>
-              <w:t xml:space="preserve">) </w:t>
+              <w:t xml:space="preserve">() </w:t>
             </w:r>
           </w:p>
           <w:p>
@@ -4434,7 +4110,6 @@
               <w:t xml:space="preserve"> </w:t>
             </w:r>
             <w:proofErr w:type="spellStart"/>
-            <w:proofErr w:type="gramStart"/>
             <w:r>
               <w:rPr>
                 <w:sz w:val="16"/>
@@ -4448,15 +4123,7 @@
                 <w:sz w:val="16"/>
                 <w:szCs w:val="16"/>
               </w:rPr>
-              <w:t>(</w:t>
-            </w:r>
-            <w:proofErr w:type="gramEnd"/>
-            <w:r>
-              <w:rPr>
-                <w:sz w:val="16"/>
-                <w:szCs w:val="16"/>
-              </w:rPr>
-              <w:t>)</w:t>
+              <w:t>()</w:t>
             </w:r>
           </w:p>
           <w:p>
@@ -4560,24 +4227,180 @@
                 <w:sz w:val="16"/>
                 <w:szCs w:val="16"/>
               </w:rPr>
+              <w:t xml:space="preserve"> au clique sur &lt;</w:t>
+            </w:r>
+            <w:r>
+              <w:rPr>
+                <w:sz w:val="16"/>
+                <w:szCs w:val="16"/>
+              </w:rPr>
               <w:t xml:space="preserve"> </w:t>
             </w:r>
-            <w:proofErr w:type="gramStart"/>
-            <w:r>
-              <w:rPr>
-                <w:sz w:val="16"/>
-                <w:szCs w:val="16"/>
-              </w:rPr>
-              <w:t>au clique</w:t>
-            </w:r>
-            <w:proofErr w:type="gramEnd"/>
-            <w:r>
-              <w:rPr>
-                <w:sz w:val="16"/>
-                <w:szCs w:val="16"/>
-              </w:rPr>
-              <w:t xml:space="preserve"> sur &lt;</w:t>
-            </w:r>
+            <w:proofErr w:type="spellStart"/>
+            <w:r>
+              <w:rPr>
+                <w:sz w:val="16"/>
+                <w:szCs w:val="16"/>
+              </w:rPr>
+              <w:t>button</w:t>
+            </w:r>
+            <w:proofErr w:type="spellEnd"/>
+            <w:r>
+              <w:rPr>
+                <w:sz w:val="16"/>
+                <w:szCs w:val="16"/>
+              </w:rPr>
+              <w:t xml:space="preserve"> class="</w:t>
+            </w:r>
+            <w:proofErr w:type="spellStart"/>
+            <w:r>
+              <w:rPr>
+                <w:sz w:val="16"/>
+                <w:szCs w:val="16"/>
+              </w:rPr>
+              <w:t>cart</w:t>
+            </w:r>
+            <w:proofErr w:type="spellEnd"/>
+            <w:r>
+              <w:rPr>
+                <w:sz w:val="16"/>
+                <w:szCs w:val="16"/>
+              </w:rPr>
+              <w:t>-section__</w:t>
+            </w:r>
+            <w:proofErr w:type="spellStart"/>
+            <w:r>
+              <w:rPr>
+                <w:sz w:val="16"/>
+                <w:szCs w:val="16"/>
+              </w:rPr>
+              <w:t>delete</w:t>
+            </w:r>
+            <w:proofErr w:type="spellEnd"/>
+            <w:r>
+              <w:rPr>
+                <w:sz w:val="16"/>
+                <w:szCs w:val="16"/>
+              </w:rPr>
+              <w:t xml:space="preserve">&gt; </w:t>
+            </w:r>
+            <w:r>
+              <w:rPr>
+                <w:sz w:val="16"/>
+                <w:szCs w:val="16"/>
+              </w:rPr>
+              <w:t>et si c’est le dernier produit sa afficherai « panier vide, revenir à la page d’accueil »</w:t>
+            </w:r>
+            <w:r>
+              <w:rPr>
+                <w:sz w:val="16"/>
+                <w:szCs w:val="16"/>
+              </w:rPr>
+              <w:t xml:space="preserve"> au clique </w:t>
+            </w:r>
+            <w:r>
+              <w:rPr>
+                <w:sz w:val="16"/>
+                <w:szCs w:val="16"/>
+              </w:rPr>
+              <w:t>&lt;</w:t>
+            </w:r>
+            <w:proofErr w:type="spellStart"/>
+            <w:r>
+              <w:rPr>
+                <w:sz w:val="16"/>
+                <w:szCs w:val="16"/>
+              </w:rPr>
+              <w:t>button</w:t>
+            </w:r>
+            <w:proofErr w:type="spellEnd"/>
+            <w:r>
+              <w:rPr>
+                <w:sz w:val="16"/>
+                <w:szCs w:val="16"/>
+              </w:rPr>
+              <w:t xml:space="preserve"> class="</w:t>
+            </w:r>
+            <w:proofErr w:type="spellStart"/>
+            <w:r>
+              <w:rPr>
+                <w:sz w:val="16"/>
+                <w:szCs w:val="16"/>
+              </w:rPr>
+              <w:t>cart</w:t>
+            </w:r>
+            <w:proofErr w:type="spellEnd"/>
+            <w:r>
+              <w:rPr>
+                <w:sz w:val="16"/>
+                <w:szCs w:val="16"/>
+              </w:rPr>
+              <w:t>-section__</w:t>
+            </w:r>
+            <w:proofErr w:type="spellStart"/>
+            <w:r>
+              <w:rPr>
+                <w:sz w:val="16"/>
+                <w:szCs w:val="16"/>
+              </w:rPr>
+              <w:t>cancelCart</w:t>
+            </w:r>
+            <w:proofErr w:type="spellEnd"/>
+            <w:r>
+              <w:rPr>
+                <w:sz w:val="16"/>
+                <w:szCs w:val="16"/>
+              </w:rPr>
+              <w:t>"&gt;</w:t>
+            </w:r>
+          </w:p>
+          <w:p>
+            <w:pPr>
+              <w:rPr>
+                <w:sz w:val="16"/>
+                <w:szCs w:val="16"/>
+              </w:rPr>
+            </w:pPr>
+          </w:p>
+          <w:p>
+            <w:pPr>
+              <w:rPr>
+                <w:sz w:val="16"/>
+                <w:szCs w:val="16"/>
+              </w:rPr>
+            </w:pPr>
+            <w:proofErr w:type="spellStart"/>
+            <w:r>
+              <w:rPr>
+                <w:sz w:val="16"/>
+                <w:szCs w:val="16"/>
+              </w:rPr>
+              <w:t>Verification</w:t>
+            </w:r>
+            <w:proofErr w:type="spellEnd"/>
+            <w:r>
+              <w:rPr>
+                <w:sz w:val="16"/>
+                <w:szCs w:val="16"/>
+              </w:rPr>
+              <w:t xml:space="preserve"> de la fonctionnalité des fonction </w:t>
+            </w:r>
+            <w:proofErr w:type="spellStart"/>
+            <w:r>
+              <w:rPr>
+                <w:sz w:val="16"/>
+                <w:szCs w:val="16"/>
+              </w:rPr>
+              <w:t>f</w:t>
+            </w:r>
+            <w:r>
+              <w:rPr>
+                <w:sz w:val="16"/>
+                <w:szCs w:val="16"/>
+              </w:rPr>
+              <w:t>unction</w:t>
+            </w:r>
+            <w:proofErr w:type="spellEnd"/>
             <w:r>
               <w:rPr>
                 <w:sz w:val="16"/>
@@ -4591,163 +4414,30 @@
                 <w:sz w:val="16"/>
                 <w:szCs w:val="16"/>
               </w:rPr>
-              <w:t>button</w:t>
-            </w:r>
-            <w:proofErr w:type="spellEnd"/>
-            <w:r>
-              <w:rPr>
-                <w:sz w:val="16"/>
-                <w:szCs w:val="16"/>
-              </w:rPr>
-              <w:t xml:space="preserve"> class="</w:t>
-            </w:r>
-            <w:proofErr w:type="spellStart"/>
-            <w:r>
-              <w:rPr>
-                <w:sz w:val="16"/>
-                <w:szCs w:val="16"/>
-              </w:rPr>
-              <w:t>cart</w:t>
-            </w:r>
-            <w:proofErr w:type="spellEnd"/>
-            <w:r>
-              <w:rPr>
-                <w:sz w:val="16"/>
-                <w:szCs w:val="16"/>
-              </w:rPr>
-              <w:t>-section__</w:t>
-            </w:r>
-            <w:proofErr w:type="spellStart"/>
-            <w:r>
-              <w:rPr>
-                <w:sz w:val="16"/>
-                <w:szCs w:val="16"/>
-              </w:rPr>
-              <w:t>delete</w:t>
-            </w:r>
-            <w:proofErr w:type="spellEnd"/>
-            <w:r>
-              <w:rPr>
-                <w:sz w:val="16"/>
-                <w:szCs w:val="16"/>
-              </w:rPr>
-              <w:t xml:space="preserve">&gt; </w:t>
-            </w:r>
-            <w:r>
-              <w:rPr>
-                <w:sz w:val="16"/>
-                <w:szCs w:val="16"/>
-              </w:rPr>
-              <w:t>et si c’est le dernier produit sa afficherai « panier vide, revenir à la page d’accueil »</w:t>
-            </w:r>
-            <w:r>
-              <w:rPr>
-                <w:sz w:val="16"/>
-                <w:szCs w:val="16"/>
-              </w:rPr>
-              <w:t xml:space="preserve"> au clique </w:t>
-            </w:r>
-            <w:r>
-              <w:rPr>
-                <w:sz w:val="16"/>
-                <w:szCs w:val="16"/>
-              </w:rPr>
-              <w:t>&lt;</w:t>
-            </w:r>
-            <w:proofErr w:type="spellStart"/>
-            <w:r>
-              <w:rPr>
-                <w:sz w:val="16"/>
-                <w:szCs w:val="16"/>
-              </w:rPr>
-              <w:t>button</w:t>
-            </w:r>
-            <w:proofErr w:type="spellEnd"/>
-            <w:r>
-              <w:rPr>
-                <w:sz w:val="16"/>
-                <w:szCs w:val="16"/>
-              </w:rPr>
-              <w:t xml:space="preserve"> class="</w:t>
-            </w:r>
-            <w:proofErr w:type="spellStart"/>
-            <w:r>
-              <w:rPr>
-                <w:sz w:val="16"/>
-                <w:szCs w:val="16"/>
-              </w:rPr>
-              <w:t>cart</w:t>
-            </w:r>
-            <w:proofErr w:type="spellEnd"/>
-            <w:r>
-              <w:rPr>
-                <w:sz w:val="16"/>
-                <w:szCs w:val="16"/>
-              </w:rPr>
-              <w:t>-section__</w:t>
-            </w:r>
-            <w:proofErr w:type="spellStart"/>
-            <w:r>
-              <w:rPr>
-                <w:sz w:val="16"/>
-                <w:szCs w:val="16"/>
-              </w:rPr>
-              <w:t>cancelCart</w:t>
-            </w:r>
-            <w:proofErr w:type="spellEnd"/>
-            <w:r>
-              <w:rPr>
-                <w:sz w:val="16"/>
-                <w:szCs w:val="16"/>
-              </w:rPr>
-              <w:t>"&gt;</w:t>
-            </w:r>
-          </w:p>
-          <w:p>
-            <w:pPr>
-              <w:rPr>
-                <w:sz w:val="16"/>
-                <w:szCs w:val="16"/>
-              </w:rPr>
-            </w:pPr>
-          </w:p>
-          <w:p>
-            <w:pPr>
-              <w:rPr>
-                <w:sz w:val="16"/>
-                <w:szCs w:val="16"/>
-              </w:rPr>
-            </w:pPr>
-            <w:proofErr w:type="spellStart"/>
-            <w:r>
-              <w:rPr>
-                <w:sz w:val="16"/>
-                <w:szCs w:val="16"/>
-              </w:rPr>
-              <w:t>Verification</w:t>
-            </w:r>
-            <w:proofErr w:type="spellEnd"/>
-            <w:r>
-              <w:rPr>
-                <w:sz w:val="16"/>
-                <w:szCs w:val="16"/>
-              </w:rPr>
-              <w:t xml:space="preserve"> de la fonctionnalité des fonction </w:t>
-            </w:r>
-            <w:proofErr w:type="spellStart"/>
-            <w:r>
-              <w:rPr>
-                <w:sz w:val="16"/>
-                <w:szCs w:val="16"/>
-              </w:rPr>
-              <w:t>f</w:t>
-            </w:r>
-            <w:r>
-              <w:rPr>
-                <w:sz w:val="16"/>
-                <w:szCs w:val="16"/>
-              </w:rPr>
-              <w:t>unction</w:t>
+              <w:t>deleteProduct</w:t>
+            </w:r>
+            <w:proofErr w:type="spellEnd"/>
+            <w:r>
+              <w:rPr>
+                <w:sz w:val="16"/>
+                <w:szCs w:val="16"/>
+              </w:rPr>
+              <w:t>()</w:t>
+            </w:r>
+            <w:r>
+              <w:rPr>
+                <w:sz w:val="16"/>
+                <w:szCs w:val="16"/>
+              </w:rPr>
+              <w:t xml:space="preserve"> et </w:t>
+            </w:r>
+            <w:proofErr w:type="spellStart"/>
+            <w:r>
+              <w:rPr>
+                <w:sz w:val="16"/>
+                <w:szCs w:val="16"/>
+              </w:rPr>
+              <w:t>function</w:t>
             </w:r>
             <w:proofErr w:type="spellEnd"/>
             <w:r>
@@ -4758,7 +4448,73 @@
               <w:t xml:space="preserve"> </w:t>
             </w:r>
             <w:proofErr w:type="spellStart"/>
-            <w:proofErr w:type="gramStart"/>
+            <w:r>
+              <w:rPr>
+                <w:sz w:val="16"/>
+                <w:szCs w:val="16"/>
+              </w:rPr>
+              <w:t>refreshSectionAndCart</w:t>
+            </w:r>
+            <w:proofErr w:type="spellEnd"/>
+            <w:r>
+              <w:rPr>
+                <w:sz w:val="16"/>
+                <w:szCs w:val="16"/>
+              </w:rPr>
+              <w:t>()</w:t>
+            </w:r>
+          </w:p>
+        </w:tc>
+        <w:tc>
+          <w:tcPr>
+            <w:tcW w:w="2127" w:type="dxa"/>
+          </w:tcPr>
+          <w:p>
+            <w:pPr>
+              <w:rPr>
+                <w:sz w:val="16"/>
+                <w:szCs w:val="16"/>
+              </w:rPr>
+            </w:pPr>
+            <w:r>
+              <w:rPr>
+                <w:sz w:val="16"/>
+                <w:szCs w:val="16"/>
+              </w:rPr>
+              <w:t>Supprime un article dans le panier</w:t>
+            </w:r>
+          </w:p>
+          <w:p>
+            <w:pPr>
+              <w:rPr>
+                <w:sz w:val="16"/>
+                <w:szCs w:val="16"/>
+              </w:rPr>
+            </w:pPr>
+            <w:r>
+              <w:rPr>
+                <w:sz w:val="16"/>
+                <w:szCs w:val="16"/>
+              </w:rPr>
+              <w:t xml:space="preserve">=&gt;panier.js </w:t>
+            </w:r>
+            <w:proofErr w:type="spellStart"/>
+            <w:r>
+              <w:rPr>
+                <w:sz w:val="16"/>
+                <w:szCs w:val="16"/>
+              </w:rPr>
+              <w:t>function</w:t>
+            </w:r>
+            <w:proofErr w:type="spellEnd"/>
+            <w:r>
+              <w:rPr>
+                <w:sz w:val="16"/>
+                <w:szCs w:val="16"/>
+              </w:rPr>
+              <w:t xml:space="preserve"> </w:t>
+            </w:r>
+            <w:proofErr w:type="spellStart"/>
             <w:r>
               <w:rPr>
                 <w:sz w:val="16"/>
@@ -4772,22 +4528,52 @@
                 <w:sz w:val="16"/>
                 <w:szCs w:val="16"/>
               </w:rPr>
-              <w:t>(</w:t>
-            </w:r>
-            <w:proofErr w:type="gramEnd"/>
-            <w:r>
-              <w:rPr>
-                <w:sz w:val="16"/>
-                <w:szCs w:val="16"/>
-              </w:rPr>
-              <w:t>)</w:t>
-            </w:r>
-            <w:r>
-              <w:rPr>
-                <w:sz w:val="16"/>
-                <w:szCs w:val="16"/>
-              </w:rPr>
-              <w:t xml:space="preserve"> et </w:t>
+              <w:t>()</w:t>
+            </w:r>
+          </w:p>
+          <w:p>
+            <w:pPr>
+              <w:rPr>
+                <w:sz w:val="16"/>
+                <w:szCs w:val="16"/>
+              </w:rPr>
+            </w:pPr>
+            <w:r>
+              <w:rPr>
+                <w:sz w:val="16"/>
+                <w:szCs w:val="16"/>
+              </w:rPr>
+              <w:t>Ligne 167</w:t>
+            </w:r>
+          </w:p>
+          <w:p>
+            <w:pPr>
+              <w:rPr>
+                <w:sz w:val="16"/>
+                <w:szCs w:val="16"/>
+              </w:rPr>
+            </w:pPr>
+            <w:r>
+              <w:rPr>
+                <w:sz w:val="16"/>
+                <w:szCs w:val="16"/>
+              </w:rPr>
+              <w:t>Affiche panier vide, revenir à la page accueil</w:t>
+            </w:r>
+          </w:p>
+          <w:p>
+            <w:pPr>
+              <w:rPr>
+                <w:sz w:val="16"/>
+                <w:szCs w:val="16"/>
+              </w:rPr>
+            </w:pPr>
+            <w:r>
+              <w:rPr>
+                <w:sz w:val="16"/>
+                <w:szCs w:val="16"/>
+              </w:rPr>
+              <w:t xml:space="preserve">=&gt;panier.js </w:t>
             </w:r>
             <w:proofErr w:type="spellStart"/>
             <w:r>
@@ -4822,49 +4608,48 @@
               <w:t>()</w:t>
             </w:r>
           </w:p>
-        </w:tc>
-        <w:tc>
-          <w:tcPr>
-            <w:tcW w:w="2127" w:type="dxa"/>
-          </w:tcPr>
-          <w:p>
-            <w:pPr>
-              <w:rPr>
-                <w:sz w:val="16"/>
-                <w:szCs w:val="16"/>
-              </w:rPr>
-            </w:pPr>
-            <w:r>
-              <w:rPr>
-                <w:sz w:val="16"/>
-                <w:szCs w:val="16"/>
-              </w:rPr>
-              <w:t>Supprime un article dans le panier</w:t>
-            </w:r>
-          </w:p>
-          <w:p>
-            <w:pPr>
-              <w:rPr>
-                <w:sz w:val="16"/>
-                <w:szCs w:val="16"/>
-              </w:rPr>
-            </w:pPr>
-            <w:r>
-              <w:rPr>
-                <w:sz w:val="16"/>
-                <w:szCs w:val="16"/>
-              </w:rPr>
-              <w:t xml:space="preserve">=&gt;panier.js </w:t>
-            </w:r>
-            <w:proofErr w:type="spellStart"/>
-            <w:r>
-              <w:rPr>
-                <w:sz w:val="16"/>
-                <w:szCs w:val="16"/>
-              </w:rPr>
-              <w:t>function</w:t>
-            </w:r>
-            <w:proofErr w:type="spellEnd"/>
+          <w:p>
+            <w:pPr>
+              <w:rPr>
+                <w:sz w:val="16"/>
+                <w:szCs w:val="16"/>
+              </w:rPr>
+            </w:pPr>
+            <w:r>
+              <w:rPr>
+                <w:sz w:val="16"/>
+                <w:szCs w:val="16"/>
+              </w:rPr>
+              <w:t>Ligne 184</w:t>
+            </w:r>
+          </w:p>
+        </w:tc>
+        <w:tc>
+          <w:tcPr>
+            <w:tcW w:w="2126" w:type="dxa"/>
+          </w:tcPr>
+          <w:p>
+            <w:pPr>
+              <w:rPr>
+                <w:sz w:val="16"/>
+                <w:szCs w:val="16"/>
+              </w:rPr>
+            </w:pPr>
+            <w:r>
+              <w:rPr>
+                <w:sz w:val="16"/>
+                <w:szCs w:val="16"/>
+              </w:rPr>
+              <w:t>Suppression du produit dans le panier et si c’est le dernier</w:t>
+            </w:r>
+          </w:p>
+          <w:p>
+            <w:pPr>
+              <w:rPr>
+                <w:sz w:val="16"/>
+                <w:szCs w:val="16"/>
+              </w:rPr>
+            </w:pPr>
             <w:r>
               <w:rPr>
                 <w:sz w:val="16"/>
@@ -4872,182 +4657,12 @@
               </w:rPr>
               <w:t xml:space="preserve"> </w:t>
             </w:r>
-            <w:proofErr w:type="spellStart"/>
-            <w:proofErr w:type="gramStart"/>
-            <w:r>
-              <w:rPr>
-                <w:sz w:val="16"/>
-                <w:szCs w:val="16"/>
-              </w:rPr>
-              <w:t>deleteProduct</w:t>
-            </w:r>
-            <w:proofErr w:type="spellEnd"/>
-            <w:r>
-              <w:rPr>
-                <w:sz w:val="16"/>
-                <w:szCs w:val="16"/>
-              </w:rPr>
-              <w:t>(</w:t>
-            </w:r>
-            <w:proofErr w:type="gramEnd"/>
-            <w:r>
-              <w:rPr>
-                <w:sz w:val="16"/>
-                <w:szCs w:val="16"/>
-              </w:rPr>
-              <w:t>)</w:t>
-            </w:r>
-          </w:p>
-          <w:p>
-            <w:pPr>
-              <w:rPr>
-                <w:sz w:val="16"/>
-                <w:szCs w:val="16"/>
-              </w:rPr>
-            </w:pPr>
-            <w:r>
-              <w:rPr>
-                <w:sz w:val="16"/>
-                <w:szCs w:val="16"/>
-              </w:rPr>
-              <w:t>Ligne 167</w:t>
-            </w:r>
-          </w:p>
-          <w:p>
-            <w:pPr>
-              <w:rPr>
-                <w:sz w:val="16"/>
-                <w:szCs w:val="16"/>
-              </w:rPr>
-            </w:pPr>
-            <w:r>
-              <w:rPr>
-                <w:sz w:val="16"/>
-                <w:szCs w:val="16"/>
-              </w:rPr>
-              <w:t>Affiche panier vide, revenir à la page accueil</w:t>
-            </w:r>
-          </w:p>
-          <w:p>
-            <w:pPr>
-              <w:rPr>
-                <w:sz w:val="16"/>
-                <w:szCs w:val="16"/>
-              </w:rPr>
-            </w:pPr>
-            <w:r>
-              <w:rPr>
-                <w:sz w:val="16"/>
-                <w:szCs w:val="16"/>
-              </w:rPr>
-              <w:t xml:space="preserve">=&gt;panier.js </w:t>
-            </w:r>
-            <w:proofErr w:type="spellStart"/>
-            <w:r>
-              <w:rPr>
-                <w:sz w:val="16"/>
-                <w:szCs w:val="16"/>
-              </w:rPr>
-              <w:t>function</w:t>
-            </w:r>
-            <w:proofErr w:type="spellEnd"/>
-            <w:r>
-              <w:rPr>
-                <w:sz w:val="16"/>
-                <w:szCs w:val="16"/>
-              </w:rPr>
-              <w:t xml:space="preserve"> </w:t>
-            </w:r>
-            <w:proofErr w:type="spellStart"/>
-            <w:proofErr w:type="gramStart"/>
-            <w:r>
-              <w:rPr>
-                <w:sz w:val="16"/>
-                <w:szCs w:val="16"/>
-              </w:rPr>
-              <w:t>refreshSectionAndCart</w:t>
-            </w:r>
-            <w:proofErr w:type="spellEnd"/>
-            <w:r>
-              <w:rPr>
-                <w:sz w:val="16"/>
-                <w:szCs w:val="16"/>
-              </w:rPr>
-              <w:t>(</w:t>
-            </w:r>
-            <w:proofErr w:type="gramEnd"/>
-            <w:r>
-              <w:rPr>
-                <w:sz w:val="16"/>
-                <w:szCs w:val="16"/>
-              </w:rPr>
-              <w:t>)</w:t>
-            </w:r>
-          </w:p>
-          <w:p>
-            <w:pPr>
-              <w:rPr>
-                <w:sz w:val="16"/>
-                <w:szCs w:val="16"/>
-              </w:rPr>
-            </w:pPr>
-            <w:r>
-              <w:rPr>
-                <w:sz w:val="16"/>
-                <w:szCs w:val="16"/>
-              </w:rPr>
-              <w:t>Ligne 184</w:t>
-            </w:r>
-          </w:p>
-        </w:tc>
-        <w:tc>
-          <w:tcPr>
-            <w:tcW w:w="2126" w:type="dxa"/>
-          </w:tcPr>
-          <w:p>
-            <w:pPr>
-              <w:rPr>
-                <w:sz w:val="16"/>
-                <w:szCs w:val="16"/>
-              </w:rPr>
-            </w:pPr>
-            <w:r>
-              <w:rPr>
-                <w:sz w:val="16"/>
-                <w:szCs w:val="16"/>
-              </w:rPr>
-              <w:t>Suppression du produit dans le panier et si c’est le dernier</w:t>
-            </w:r>
-          </w:p>
-          <w:p>
-            <w:pPr>
-              <w:rPr>
-                <w:sz w:val="16"/>
-                <w:szCs w:val="16"/>
-              </w:rPr>
-            </w:pPr>
-            <w:r>
-              <w:rPr>
-                <w:sz w:val="16"/>
-                <w:szCs w:val="16"/>
-              </w:rPr>
-              <w:t xml:space="preserve"> </w:t>
-            </w:r>
-            <w:proofErr w:type="gramStart"/>
-            <w:r>
-              <w:rPr>
-                <w:sz w:val="16"/>
-                <w:szCs w:val="16"/>
-              </w:rPr>
-              <w:t>Et  annule</w:t>
-            </w:r>
-            <w:proofErr w:type="gramEnd"/>
-            <w:r>
-              <w:rPr>
-                <w:sz w:val="16"/>
-                <w:szCs w:val="16"/>
-              </w:rPr>
-              <w:t xml:space="preserve"> la commande si le dernier produit est enlev</w:t>
+            <w:r>
+              <w:rPr>
+                <w:sz w:val="16"/>
+                <w:szCs w:val="16"/>
+              </w:rPr>
+              <w:t>Et  annule la commande si le dernier produit est enlev</w:t>
             </w:r>
             <w:r>
               <w:rPr>
@@ -5162,7 +4777,6 @@
               <w:t xml:space="preserve"> </w:t>
             </w:r>
             <w:proofErr w:type="spellStart"/>
-            <w:proofErr w:type="gramStart"/>
             <w:r>
               <w:rPr>
                 <w:sz w:val="16"/>
@@ -5176,15 +4790,7 @@
                 <w:sz w:val="16"/>
                 <w:szCs w:val="16"/>
               </w:rPr>
-              <w:t>(</w:t>
-            </w:r>
-            <w:proofErr w:type="gramEnd"/>
-            <w:r>
-              <w:rPr>
-                <w:sz w:val="16"/>
-                <w:szCs w:val="16"/>
-              </w:rPr>
-              <w:t>)</w:t>
+              <w:t>()</w:t>
             </w:r>
           </w:p>
           <w:p>
@@ -5250,30 +4856,14 @@
                 <w:sz w:val="16"/>
                 <w:szCs w:val="16"/>
               </w:rPr>
-              <w:t xml:space="preserve"> la page panier </w:t>
-            </w:r>
-            <w:proofErr w:type="gramStart"/>
-            <w:r>
-              <w:rPr>
-                <w:sz w:val="16"/>
-                <w:szCs w:val="16"/>
-              </w:rPr>
-              <w:t xml:space="preserve">et </w:t>
-            </w:r>
-            <w:r>
-              <w:rPr>
-                <w:sz w:val="16"/>
-                <w:szCs w:val="16"/>
-              </w:rPr>
-              <w:t>,</w:t>
-            </w:r>
-            <w:proofErr w:type="gramEnd"/>
-            <w:r>
-              <w:rPr>
-                <w:sz w:val="16"/>
-                <w:szCs w:val="16"/>
-              </w:rPr>
-              <w:t xml:space="preserve"> on revoit apparaitre « panier vide, retour à la page d’accueil »</w:t>
+              <w:t xml:space="preserve"> la page panier et </w:t>
+            </w:r>
+            <w:r>
+              <w:rPr>
+                <w:sz w:val="16"/>
+                <w:szCs w:val="16"/>
+              </w:rPr>
+              <w:t>, on revoit apparaitre « panier vide, retour à la page d’accueil »</w:t>
             </w:r>
           </w:p>
         </w:tc>
@@ -5352,7 +4942,6 @@
               </w:rPr>
             </w:pPr>
             <w:proofErr w:type="spellStart"/>
-            <w:proofErr w:type="gramStart"/>
             <w:r>
               <w:rPr>
                 <w:sz w:val="16"/>
@@ -5361,7 +4950,6 @@
               <w:t>function</w:t>
             </w:r>
             <w:proofErr w:type="spellEnd"/>
-            <w:proofErr w:type="gramEnd"/>
             <w:r>
               <w:rPr>
                 <w:sz w:val="16"/>
@@ -5490,21 +5078,12 @@
                 <w:szCs w:val="16"/>
               </w:rPr>
             </w:pPr>
-            <w:proofErr w:type="gramStart"/>
-            <w:r>
-              <w:rPr>
-                <w:sz w:val="16"/>
-                <w:szCs w:val="16"/>
-              </w:rPr>
-              <w:t>soient</w:t>
-            </w:r>
-            <w:proofErr w:type="gramEnd"/>
-            <w:r>
-              <w:rPr>
-                <w:sz w:val="16"/>
-                <w:szCs w:val="16"/>
-              </w:rPr>
-              <w:t xml:space="preserve"> fonctionnels et appropriés</w:t>
+            <w:r>
+              <w:rPr>
+                <w:sz w:val="16"/>
+                <w:szCs w:val="16"/>
+              </w:rPr>
+              <w:t>soient fonctionnels et appropriés</w:t>
             </w:r>
           </w:p>
         </w:tc>
@@ -5550,45 +5129,27 @@
                 <w:szCs w:val="16"/>
               </w:rPr>
             </w:pPr>
-            <w:proofErr w:type="gramStart"/>
-            <w:r>
-              <w:rPr>
-                <w:sz w:val="16"/>
-                <w:szCs w:val="16"/>
-              </w:rPr>
-              <w:t>nom</w:t>
-            </w:r>
-            <w:proofErr w:type="gramEnd"/>
-            <w:r>
-              <w:rPr>
-                <w:sz w:val="16"/>
-                <w:szCs w:val="16"/>
-              </w:rPr>
-              <w:t xml:space="preserve"> / adresse / ville" &amp; input email pour</w:t>
-            </w:r>
-          </w:p>
-          <w:p>
-            <w:pPr>
-              <w:rPr>
-                <w:sz w:val="16"/>
-                <w:szCs w:val="16"/>
-              </w:rPr>
-            </w:pPr>
-            <w:proofErr w:type="gramStart"/>
-            <w:r>
-              <w:rPr>
-                <w:sz w:val="16"/>
-                <w:szCs w:val="16"/>
-              </w:rPr>
-              <w:t>l'adresse</w:t>
-            </w:r>
-            <w:proofErr w:type="gramEnd"/>
-            <w:r>
-              <w:rPr>
-                <w:sz w:val="16"/>
-                <w:szCs w:val="16"/>
-              </w:rPr>
-              <w:t xml:space="preserve"> email + contrôle via "pattern"</w:t>
+            <w:r>
+              <w:rPr>
+                <w:sz w:val="16"/>
+                <w:szCs w:val="16"/>
+              </w:rPr>
+              <w:t>nom / adresse / ville" &amp; input email pour</w:t>
+            </w:r>
+          </w:p>
+          <w:p>
+            <w:pPr>
+              <w:rPr>
+                <w:sz w:val="16"/>
+                <w:szCs w:val="16"/>
+              </w:rPr>
+            </w:pPr>
+            <w:r>
+              <w:rPr>
+                <w:sz w:val="16"/>
+                <w:szCs w:val="16"/>
+              </w:rPr>
+              <w:t>l'adresse email + contrôle via "pattern"</w:t>
             </w:r>
           </w:p>
         </w:tc>
@@ -5618,45 +5179,27 @@
                 <w:szCs w:val="16"/>
               </w:rPr>
             </w:pPr>
-            <w:proofErr w:type="gramStart"/>
-            <w:r>
-              <w:rPr>
-                <w:sz w:val="16"/>
-                <w:szCs w:val="16"/>
-              </w:rPr>
-              <w:t>dans</w:t>
-            </w:r>
-            <w:proofErr w:type="gramEnd"/>
-            <w:r>
-              <w:rPr>
-                <w:sz w:val="16"/>
-                <w:szCs w:val="16"/>
-              </w:rPr>
-              <w:t xml:space="preserve"> le formulaire, ces informations sont</w:t>
-            </w:r>
-          </w:p>
-          <w:p>
-            <w:pPr>
-              <w:rPr>
-                <w:sz w:val="16"/>
-                <w:szCs w:val="16"/>
-              </w:rPr>
-            </w:pPr>
-            <w:proofErr w:type="gramStart"/>
-            <w:r>
-              <w:rPr>
-                <w:sz w:val="16"/>
-                <w:szCs w:val="16"/>
-              </w:rPr>
-              <w:t>limitées</w:t>
-            </w:r>
-            <w:proofErr w:type="gramEnd"/>
-            <w:r>
-              <w:rPr>
-                <w:sz w:val="16"/>
-                <w:szCs w:val="16"/>
-              </w:rPr>
-              <w:t xml:space="preserve"> par les patterns</w:t>
+            <w:r>
+              <w:rPr>
+                <w:sz w:val="16"/>
+                <w:szCs w:val="16"/>
+              </w:rPr>
+              <w:t>dans le formulaire, ces informations sont</w:t>
+            </w:r>
+          </w:p>
+          <w:p>
+            <w:pPr>
+              <w:rPr>
+                <w:sz w:val="16"/>
+                <w:szCs w:val="16"/>
+              </w:rPr>
+            </w:pPr>
+            <w:r>
+              <w:rPr>
+                <w:sz w:val="16"/>
+                <w:szCs w:val="16"/>
+              </w:rPr>
+              <w:t>limitées par les patterns</w:t>
             </w:r>
           </w:p>
         </w:tc>
@@ -5686,31 +5229,21 @@
                 <w:szCs w:val="16"/>
               </w:rPr>
             </w:pPr>
-            <w:proofErr w:type="gramStart"/>
-            <w:r>
-              <w:rPr>
-                <w:sz w:val="16"/>
-                <w:szCs w:val="16"/>
-              </w:rPr>
-              <w:t>l'user</w:t>
-            </w:r>
-            <w:proofErr w:type="gramEnd"/>
-            <w:r>
-              <w:rPr>
-                <w:sz w:val="16"/>
-                <w:szCs w:val="16"/>
-              </w:rPr>
-              <w:t xml:space="preserve"> essaie de renseigner des</w:t>
-            </w:r>
-          </w:p>
-          <w:p>
-            <w:pPr>
-              <w:rPr>
-                <w:sz w:val="16"/>
-                <w:szCs w:val="16"/>
-              </w:rPr>
-            </w:pPr>
-            <w:proofErr w:type="gramStart"/>
+            <w:r>
+              <w:rPr>
+                <w:sz w:val="16"/>
+                <w:szCs w:val="16"/>
+              </w:rPr>
+              <w:t>l'user essaie de renseigner des</w:t>
+            </w:r>
+          </w:p>
+          <w:p>
+            <w:pPr>
+              <w:rPr>
+                <w:sz w:val="16"/>
+                <w:szCs w:val="16"/>
+              </w:rPr>
+            </w:pPr>
             <w:r>
               <w:rPr>
                 <w:sz w:val="16"/>
@@ -5718,7 +5251,6 @@
               </w:rPr>
               <w:t>informations</w:t>
             </w:r>
-            <w:proofErr w:type="gramEnd"/>
           </w:p>
         </w:tc>
       </w:tr>
@@ -5784,31 +5316,21 @@
                 <w:szCs w:val="16"/>
               </w:rPr>
             </w:pPr>
-            <w:proofErr w:type="gramStart"/>
-            <w:r>
-              <w:rPr>
-                <w:sz w:val="16"/>
-                <w:szCs w:val="16"/>
-              </w:rPr>
-              <w:t>et</w:t>
-            </w:r>
-            <w:proofErr w:type="gramEnd"/>
-            <w:r>
-              <w:rPr>
-                <w:sz w:val="16"/>
-                <w:szCs w:val="16"/>
-              </w:rPr>
-              <w:t xml:space="preserve"> contienne toutes les données du</w:t>
-            </w:r>
-          </w:p>
-          <w:p>
-            <w:pPr>
-              <w:rPr>
-                <w:sz w:val="16"/>
-                <w:szCs w:val="16"/>
-              </w:rPr>
-            </w:pPr>
-            <w:proofErr w:type="gramStart"/>
+            <w:r>
+              <w:rPr>
+                <w:sz w:val="16"/>
+                <w:szCs w:val="16"/>
+              </w:rPr>
+              <w:t>et contienne toutes les données du</w:t>
+            </w:r>
+          </w:p>
+          <w:p>
+            <w:pPr>
+              <w:rPr>
+                <w:sz w:val="16"/>
+                <w:szCs w:val="16"/>
+              </w:rPr>
+            </w:pPr>
             <w:r>
               <w:rPr>
                 <w:sz w:val="16"/>
@@ -5816,7 +5338,6 @@
               </w:rPr>
               <w:t>formulaire</w:t>
             </w:r>
-            <w:proofErr w:type="gramEnd"/>
           </w:p>
         </w:tc>
         <w:tc>
@@ -5835,33 +5356,16 @@
                 <w:sz w:val="16"/>
                 <w:szCs w:val="16"/>
               </w:rPr>
-              <w:t xml:space="preserve">Déclaration contact = </w:t>
-            </w:r>
-            <w:proofErr w:type="gramStart"/>
-            <w:r>
-              <w:rPr>
-                <w:sz w:val="16"/>
-                <w:szCs w:val="16"/>
-              </w:rPr>
-              <w:t>{ données</w:t>
-            </w:r>
-            <w:proofErr w:type="gramEnd"/>
-            <w:r>
-              <w:rPr>
-                <w:sz w:val="16"/>
-                <w:szCs w:val="16"/>
-              </w:rPr>
-              <w:t xml:space="preserve"> du</w:t>
-            </w:r>
-          </w:p>
-          <w:p>
-            <w:pPr>
-              <w:rPr>
-                <w:sz w:val="16"/>
-                <w:szCs w:val="16"/>
-              </w:rPr>
-            </w:pPr>
-            <w:proofErr w:type="gramStart"/>
+              <w:t>Déclaration contact = { données du</w:t>
+            </w:r>
+          </w:p>
+          <w:p>
+            <w:pPr>
+              <w:rPr>
+                <w:sz w:val="16"/>
+                <w:szCs w:val="16"/>
+              </w:rPr>
+            </w:pPr>
             <w:r>
               <w:rPr>
                 <w:sz w:val="16"/>
@@ -5869,7 +5373,6 @@
               </w:rPr>
               <w:t>formulaire }</w:t>
             </w:r>
-            <w:proofErr w:type="gramEnd"/>
           </w:p>
         </w:tc>
         <w:tc>
@@ -5898,45 +5401,27 @@
                 <w:szCs w:val="16"/>
               </w:rPr>
             </w:pPr>
-            <w:proofErr w:type="gramStart"/>
-            <w:r>
-              <w:rPr>
-                <w:sz w:val="16"/>
-                <w:szCs w:val="16"/>
-              </w:rPr>
-              <w:t>formulaire</w:t>
-            </w:r>
-            <w:proofErr w:type="gramEnd"/>
-            <w:r>
-              <w:rPr>
-                <w:sz w:val="16"/>
-                <w:szCs w:val="16"/>
-              </w:rPr>
-              <w:t xml:space="preserve"> (prénom, nom, adresse, ville &amp;</w:t>
-            </w:r>
-          </w:p>
-          <w:p>
-            <w:pPr>
-              <w:rPr>
-                <w:sz w:val="16"/>
-                <w:szCs w:val="16"/>
-              </w:rPr>
-            </w:pPr>
-            <w:proofErr w:type="gramStart"/>
-            <w:r>
-              <w:rPr>
-                <w:sz w:val="16"/>
-                <w:szCs w:val="16"/>
-              </w:rPr>
-              <w:t>email</w:t>
-            </w:r>
-            <w:proofErr w:type="gramEnd"/>
-            <w:r>
-              <w:rPr>
-                <w:sz w:val="16"/>
-                <w:szCs w:val="16"/>
-              </w:rPr>
-              <w:t>)</w:t>
+            <w:r>
+              <w:rPr>
+                <w:sz w:val="16"/>
+                <w:szCs w:val="16"/>
+              </w:rPr>
+              <w:t>formulaire (prénom, nom, adresse, ville &amp;</w:t>
+            </w:r>
+          </w:p>
+          <w:p>
+            <w:pPr>
+              <w:rPr>
+                <w:sz w:val="16"/>
+                <w:szCs w:val="16"/>
+              </w:rPr>
+            </w:pPr>
+            <w:r>
+              <w:rPr>
+                <w:sz w:val="16"/>
+                <w:szCs w:val="16"/>
+              </w:rPr>
+              <w:t>email)</w:t>
             </w:r>
           </w:p>
         </w:tc>
@@ -5966,31 +5451,21 @@
                 <w:szCs w:val="16"/>
               </w:rPr>
             </w:pPr>
-            <w:proofErr w:type="gramStart"/>
-            <w:r>
-              <w:rPr>
-                <w:sz w:val="16"/>
-                <w:szCs w:val="16"/>
-              </w:rPr>
-              <w:t>ne</w:t>
-            </w:r>
-            <w:proofErr w:type="gramEnd"/>
-            <w:r>
-              <w:rPr>
-                <w:sz w:val="16"/>
-                <w:szCs w:val="16"/>
-              </w:rPr>
-              <w:t xml:space="preserve"> sont pas sauvegardées dans l'objet</w:t>
-            </w:r>
-          </w:p>
-          <w:p>
-            <w:pPr>
-              <w:rPr>
-                <w:sz w:val="16"/>
-                <w:szCs w:val="16"/>
-              </w:rPr>
-            </w:pPr>
-            <w:proofErr w:type="gramStart"/>
+            <w:r>
+              <w:rPr>
+                <w:sz w:val="16"/>
+                <w:szCs w:val="16"/>
+              </w:rPr>
+              <w:t>ne sont pas sauvegardées dans l'objet</w:t>
+            </w:r>
+          </w:p>
+          <w:p>
+            <w:pPr>
+              <w:rPr>
+                <w:sz w:val="16"/>
+                <w:szCs w:val="16"/>
+              </w:rPr>
+            </w:pPr>
             <w:r>
               <w:rPr>
                 <w:sz w:val="16"/>
@@ -5998,7 +5473,6 @@
               </w:rPr>
               <w:t>contact</w:t>
             </w:r>
-            <w:proofErr w:type="gramEnd"/>
           </w:p>
         </w:tc>
       </w:tr>
@@ -6081,21 +5555,12 @@
                 <w:szCs w:val="16"/>
               </w:rPr>
             </w:pPr>
-            <w:proofErr w:type="gramStart"/>
-            <w:r>
-              <w:rPr>
-                <w:sz w:val="16"/>
-                <w:szCs w:val="16"/>
-              </w:rPr>
-              <w:t>qu'on</w:t>
-            </w:r>
-            <w:proofErr w:type="gramEnd"/>
-            <w:r>
-              <w:rPr>
-                <w:sz w:val="16"/>
-                <w:szCs w:val="16"/>
-              </w:rPr>
-              <w:t xml:space="preserve"> reçoive bien l'</w:t>
+            <w:r>
+              <w:rPr>
+                <w:sz w:val="16"/>
+                <w:szCs w:val="16"/>
+              </w:rPr>
+              <w:t>qu'on reçoive bien l'</w:t>
             </w:r>
             <w:proofErr w:type="spellStart"/>
             <w:r>
@@ -6355,7 +5820,6 @@
               <w:t xml:space="preserve">Vérifier que la </w:t>
             </w:r>
             <w:proofErr w:type="spellStart"/>
-            <w:proofErr w:type="gramStart"/>
             <w:r>
               <w:rPr>
                 <w:sz w:val="16"/>
@@ -6364,7 +5828,6 @@
               <w:t>response.json</w:t>
             </w:r>
             <w:proofErr w:type="spellEnd"/>
-            <w:proofErr w:type="gramEnd"/>
             <w:r>
               <w:rPr>
                 <w:sz w:val="16"/>
@@ -6389,21 +5852,12 @@
                 <w:szCs w:val="16"/>
               </w:rPr>
             </w:pPr>
-            <w:proofErr w:type="gramStart"/>
-            <w:r>
-              <w:rPr>
-                <w:sz w:val="16"/>
-                <w:szCs w:val="16"/>
-              </w:rPr>
-              <w:t>renvoi</w:t>
-            </w:r>
-            <w:proofErr w:type="gramEnd"/>
-            <w:r>
-              <w:rPr>
-                <w:sz w:val="16"/>
-                <w:szCs w:val="16"/>
-              </w:rPr>
-              <w:t xml:space="preserve"> les bonnes informations</w:t>
+            <w:r>
+              <w:rPr>
+                <w:sz w:val="16"/>
+                <w:szCs w:val="16"/>
+              </w:rPr>
+              <w:t>renvoi les bonnes informations</w:t>
             </w:r>
           </w:p>
         </w:tc>
@@ -6470,7 +5924,6 @@
               <w:t xml:space="preserve">La </w:t>
             </w:r>
             <w:proofErr w:type="spellStart"/>
-            <w:proofErr w:type="gramStart"/>
             <w:r>
               <w:rPr>
                 <w:sz w:val="16"/>
@@ -6479,7 +5932,6 @@
               <w:t>response.json</w:t>
             </w:r>
             <w:proofErr w:type="spellEnd"/>
-            <w:proofErr w:type="gramEnd"/>
             <w:r>
               <w:rPr>
                 <w:sz w:val="16"/>
@@ -6504,21 +5956,12 @@
                 <w:szCs w:val="16"/>
               </w:rPr>
             </w:pPr>
-            <w:proofErr w:type="gramStart"/>
-            <w:r>
-              <w:rPr>
-                <w:sz w:val="16"/>
-                <w:szCs w:val="16"/>
-              </w:rPr>
-              <w:t>unique</w:t>
-            </w:r>
-            <w:proofErr w:type="gramEnd"/>
-            <w:r>
-              <w:rPr>
-                <w:sz w:val="16"/>
-                <w:szCs w:val="16"/>
-              </w:rPr>
-              <w:t xml:space="preserve"> et différent à chaque requête</w:t>
+            <w:r>
+              <w:rPr>
+                <w:sz w:val="16"/>
+                <w:szCs w:val="16"/>
+              </w:rPr>
+              <w:t>unique et différent à chaque requête</w:t>
             </w:r>
           </w:p>
         </w:tc>
@@ -6613,21 +6056,12 @@
                 <w:szCs w:val="16"/>
               </w:rPr>
             </w:pPr>
-            <w:proofErr w:type="gramStart"/>
-            <w:r>
-              <w:rPr>
-                <w:sz w:val="16"/>
-                <w:szCs w:val="16"/>
-              </w:rPr>
-              <w:t>soit</w:t>
-            </w:r>
-            <w:proofErr w:type="gramEnd"/>
-            <w:r>
-              <w:rPr>
-                <w:sz w:val="16"/>
-                <w:szCs w:val="16"/>
-              </w:rPr>
-              <w:t xml:space="preserve"> fonctionnelle</w:t>
+            <w:r>
+              <w:rPr>
+                <w:sz w:val="16"/>
+                <w:szCs w:val="16"/>
+              </w:rPr>
+              <w:t>soit fonctionnelle</w:t>
             </w:r>
           </w:p>
         </w:tc>
@@ -6706,15 +6140,7 @@
                 <w:sz w:val="16"/>
                 <w:szCs w:val="16"/>
               </w:rPr>
-              <w:t xml:space="preserve">Si tout est bien rempli et fonctionne </w:t>
-            </w:r>
-            <w:proofErr w:type="gramStart"/>
-            <w:r>
-              <w:rPr>
-                <w:sz w:val="16"/>
-                <w:szCs w:val="16"/>
-              </w:rPr>
-              <w:t>correctement ,</w:t>
+              <w:t>Si tout est bien rempli et fonctionne correctement ,</w:t>
             </w:r>
             <w:r>
               <w:rPr>
@@ -6723,30 +6149,20 @@
               </w:rPr>
               <w:t>la</w:t>
             </w:r>
-            <w:proofErr w:type="gramEnd"/>
-          </w:p>
-          <w:p>
-            <w:pPr>
-              <w:rPr>
-                <w:sz w:val="16"/>
-                <w:szCs w:val="16"/>
-              </w:rPr>
-            </w:pPr>
-            <w:proofErr w:type="gramStart"/>
-            <w:r>
-              <w:rPr>
-                <w:sz w:val="16"/>
-                <w:szCs w:val="16"/>
-              </w:rPr>
-              <w:t>fonction</w:t>
-            </w:r>
-            <w:proofErr w:type="gramEnd"/>
-            <w:r>
-              <w:rPr>
-                <w:sz w:val="16"/>
-                <w:szCs w:val="16"/>
-              </w:rPr>
-              <w:t xml:space="preserve"> s'exécute :</w:t>
+          </w:p>
+          <w:p>
+            <w:pPr>
+              <w:rPr>
+                <w:sz w:val="16"/>
+                <w:szCs w:val="16"/>
+              </w:rPr>
+            </w:pPr>
+            <w:r>
+              <w:rPr>
+                <w:sz w:val="16"/>
+                <w:szCs w:val="16"/>
+              </w:rPr>
+              <w:t>fonction s'exécute :</w:t>
             </w:r>
           </w:p>
           <w:p>
@@ -6845,21 +6261,12 @@
             <w:r>
               <w:t xml:space="preserve"> </w:t>
             </w:r>
-            <w:proofErr w:type="gramStart"/>
-            <w:r>
-              <w:rPr>
-                <w:sz w:val="16"/>
-                <w:szCs w:val="16"/>
-              </w:rPr>
-              <w:t>vide</w:t>
-            </w:r>
-            <w:proofErr w:type="gramEnd"/>
-            <w:r>
-              <w:rPr>
-                <w:sz w:val="16"/>
-                <w:szCs w:val="16"/>
-              </w:rPr>
-              <w:t xml:space="preserve"> le </w:t>
+            <w:r>
+              <w:rPr>
+                <w:sz w:val="16"/>
+                <w:szCs w:val="16"/>
+              </w:rPr>
+              <w:t xml:space="preserve">vide le </w:t>
             </w:r>
             <w:proofErr w:type="spellStart"/>
             <w:r>
@@ -6885,7 +6292,6 @@
                 <w:szCs w:val="16"/>
               </w:rPr>
             </w:pPr>
-            <w:proofErr w:type="gramStart"/>
             <w:r>
               <w:rPr>
                 <w:sz w:val="16"/>
@@ -6893,30 +6299,20 @@
               </w:rPr>
               <w:t>fait</w:t>
             </w:r>
-            <w:proofErr w:type="gramEnd"/>
-          </w:p>
-          <w:p>
-            <w:pPr>
-              <w:rPr>
-                <w:sz w:val="16"/>
-                <w:szCs w:val="16"/>
-              </w:rPr>
-            </w:pPr>
-            <w:proofErr w:type="gramStart"/>
-            <w:r>
-              <w:rPr>
-                <w:sz w:val="16"/>
-                <w:szCs w:val="16"/>
-              </w:rPr>
-              <w:t>apparaître</w:t>
-            </w:r>
-            <w:proofErr w:type="gramEnd"/>
-            <w:r>
-              <w:rPr>
-                <w:sz w:val="16"/>
-                <w:szCs w:val="16"/>
-              </w:rPr>
-              <w:t xml:space="preserve"> un message de confirmation</w:t>
+          </w:p>
+          <w:p>
+            <w:pPr>
+              <w:rPr>
+                <w:sz w:val="16"/>
+                <w:szCs w:val="16"/>
+              </w:rPr>
+            </w:pPr>
+            <w:r>
+              <w:rPr>
+                <w:sz w:val="16"/>
+                <w:szCs w:val="16"/>
+              </w:rPr>
+              <w:t>apparaître un message de confirmation</w:t>
             </w:r>
           </w:p>
         </w:tc>
@@ -6946,31 +6342,21 @@
                 <w:szCs w:val="16"/>
               </w:rPr>
             </w:pPr>
-            <w:proofErr w:type="gramStart"/>
-            <w:r>
-              <w:rPr>
-                <w:sz w:val="16"/>
-                <w:szCs w:val="16"/>
-              </w:rPr>
-              <w:t>ou</w:t>
-            </w:r>
-            <w:proofErr w:type="gramEnd"/>
-            <w:r>
-              <w:rPr>
-                <w:sz w:val="16"/>
-                <w:szCs w:val="16"/>
-              </w:rPr>
-              <w:t xml:space="preserve"> une partie de la fonction ne s'exécute</w:t>
-            </w:r>
-          </w:p>
-          <w:p>
-            <w:pPr>
-              <w:rPr>
-                <w:sz w:val="16"/>
-                <w:szCs w:val="16"/>
-              </w:rPr>
-            </w:pPr>
-            <w:proofErr w:type="gramStart"/>
+            <w:r>
+              <w:rPr>
+                <w:sz w:val="16"/>
+                <w:szCs w:val="16"/>
+              </w:rPr>
+              <w:t>ou une partie de la fonction ne s'exécute</w:t>
+            </w:r>
+          </w:p>
+          <w:p>
+            <w:pPr>
+              <w:rPr>
+                <w:sz w:val="16"/>
+                <w:szCs w:val="16"/>
+              </w:rPr>
+            </w:pPr>
             <w:r>
               <w:rPr>
                 <w:sz w:val="16"/>
@@ -6978,19 +6364,10 @@
               </w:rPr>
               <w:t>pas</w:t>
             </w:r>
-            <w:proofErr w:type="gramEnd"/>
           </w:p>
         </w:tc>
       </w:tr>
     </w:tbl>
-    <w:p>
-      <w:pPr>
-        <w:rPr>
-          <w:sz w:val="16"/>
-          <w:szCs w:val="16"/>
-        </w:rPr>
-      </w:pPr>
-    </w:p>
     <w:p>
       <w:pPr>
         <w:rPr>
@@ -7167,7 +6544,6 @@
               </w:rPr>
             </w:pPr>
             <w:proofErr w:type="spellStart"/>
-            <w:proofErr w:type="gramStart"/>
             <w:r>
               <w:rPr>
                 <w:sz w:val="16"/>
@@ -7176,7 +6552,6 @@
               <w:t>localStorage</w:t>
             </w:r>
             <w:proofErr w:type="spellEnd"/>
-            <w:proofErr w:type="gramEnd"/>
           </w:p>
         </w:tc>
         <w:tc>
@@ -7216,21 +6591,12 @@
                 <w:szCs w:val="16"/>
               </w:rPr>
             </w:pPr>
-            <w:proofErr w:type="gramStart"/>
-            <w:r>
-              <w:rPr>
-                <w:sz w:val="16"/>
-                <w:szCs w:val="16"/>
-              </w:rPr>
-              <w:t>soit</w:t>
-            </w:r>
-            <w:proofErr w:type="gramEnd"/>
-            <w:r>
-              <w:rPr>
-                <w:sz w:val="16"/>
-                <w:szCs w:val="16"/>
-              </w:rPr>
-              <w:t xml:space="preserve"> fonctionnelle et que les informations à</w:t>
+            <w:r>
+              <w:rPr>
+                <w:sz w:val="16"/>
+                <w:szCs w:val="16"/>
+              </w:rPr>
+              <w:t>soit fonctionnelle et que les informations à</w:t>
             </w:r>
           </w:p>
           <w:p>
@@ -7241,7 +6607,6 @@
                 <w:szCs w:val="16"/>
               </w:rPr>
             </w:pPr>
-            <w:proofErr w:type="gramStart"/>
             <w:r>
               <w:rPr>
                 <w:sz w:val="16"/>
@@ -7258,7 +6623,6 @@
               <w:t>interieur</w:t>
             </w:r>
             <w:proofErr w:type="spellEnd"/>
-            <w:proofErr w:type="gramEnd"/>
             <w:r>
               <w:rPr>
                 <w:sz w:val="16"/>
@@ -7311,7 +6675,6 @@
               </w:rPr>
             </w:pPr>
             <w:proofErr w:type="spellStart"/>
-            <w:proofErr w:type="gramStart"/>
             <w:r>
               <w:rPr>
                 <w:sz w:val="16"/>
@@ -7320,7 +6683,6 @@
               <w:t>const</w:t>
             </w:r>
             <w:proofErr w:type="spellEnd"/>
-            <w:proofErr w:type="gramEnd"/>
             <w:r>
               <w:rPr>
                 <w:sz w:val="16"/>
@@ -7353,7 +6715,6 @@
               </w:rPr>
             </w:pPr>
             <w:proofErr w:type="spellStart"/>
-            <w:proofErr w:type="gramStart"/>
             <w:r>
               <w:rPr>
                 <w:sz w:val="16"/>
@@ -7362,7 +6723,6 @@
               <w:t>const</w:t>
             </w:r>
             <w:proofErr w:type="spellEnd"/>
-            <w:proofErr w:type="gramEnd"/>
             <w:r>
               <w:rPr>
                 <w:sz w:val="16"/>
@@ -7411,7 +6771,6 @@
               </w:rPr>
             </w:pPr>
             <w:proofErr w:type="spellStart"/>
-            <w:proofErr w:type="gramStart"/>
             <w:r>
               <w:rPr>
                 <w:sz w:val="16"/>
@@ -7420,7 +6779,6 @@
               <w:t>const</w:t>
             </w:r>
             <w:proofErr w:type="spellEnd"/>
-            <w:proofErr w:type="gramEnd"/>
             <w:r>
               <w:rPr>
                 <w:sz w:val="16"/>
@@ -7501,7 +6859,6 @@
               </w:rPr>
             </w:pPr>
             <w:proofErr w:type="spellStart"/>
-            <w:proofErr w:type="gramStart"/>
             <w:r>
               <w:rPr>
                 <w:sz w:val="16"/>
@@ -7510,7 +6867,6 @@
               <w:t>const</w:t>
             </w:r>
             <w:proofErr w:type="spellEnd"/>
-            <w:proofErr w:type="gramEnd"/>
             <w:r>
               <w:rPr>
                 <w:sz w:val="16"/>
@@ -7610,31 +6966,21 @@
                 <w:szCs w:val="16"/>
               </w:rPr>
             </w:pPr>
-            <w:proofErr w:type="gramStart"/>
-            <w:r>
-              <w:rPr>
-                <w:sz w:val="16"/>
-                <w:szCs w:val="16"/>
-              </w:rPr>
-              <w:t>la</w:t>
-            </w:r>
-            <w:proofErr w:type="gramEnd"/>
-            <w:r>
-              <w:rPr>
-                <w:sz w:val="16"/>
-                <w:szCs w:val="16"/>
-              </w:rPr>
-              <w:t xml:space="preserve"> commande &amp;&amp; le coût total de la</w:t>
-            </w:r>
-          </w:p>
-          <w:p>
-            <w:pPr>
-              <w:rPr>
-                <w:sz w:val="16"/>
-                <w:szCs w:val="16"/>
-              </w:rPr>
-            </w:pPr>
-            <w:proofErr w:type="gramStart"/>
+            <w:r>
+              <w:rPr>
+                <w:sz w:val="16"/>
+                <w:szCs w:val="16"/>
+              </w:rPr>
+              <w:t>la commande &amp;&amp; le coût total de la</w:t>
+            </w:r>
+          </w:p>
+          <w:p>
+            <w:pPr>
+              <w:rPr>
+                <w:sz w:val="16"/>
+                <w:szCs w:val="16"/>
+              </w:rPr>
+            </w:pPr>
             <w:r>
               <w:rPr>
                 <w:sz w:val="16"/>
@@ -7642,7 +6988,6 @@
               </w:rPr>
               <w:t>commande</w:t>
             </w:r>
-            <w:proofErr w:type="gramEnd"/>
           </w:p>
         </w:tc>
         <w:tc>
@@ -7677,40 +7022,22 @@
                 <w:sz w:val="16"/>
                 <w:szCs w:val="16"/>
               </w:rPr>
-              <w:t xml:space="preserve"> ou prix total incorrect </w:t>
-            </w:r>
-            <w:proofErr w:type="gramStart"/>
-            <w:r>
-              <w:rPr>
-                <w:sz w:val="16"/>
-                <w:szCs w:val="16"/>
-              </w:rPr>
-              <w:t>OU</w:t>
-            </w:r>
-            <w:proofErr w:type="gramEnd"/>
-          </w:p>
-          <w:p>
-            <w:pPr>
-              <w:rPr>
-                <w:sz w:val="16"/>
-                <w:szCs w:val="16"/>
-              </w:rPr>
-            </w:pPr>
-            <w:proofErr w:type="gramStart"/>
-            <w:r>
-              <w:rPr>
-                <w:sz w:val="16"/>
-                <w:szCs w:val="16"/>
-              </w:rPr>
-              <w:t>aucune</w:t>
-            </w:r>
-            <w:proofErr w:type="gramEnd"/>
-            <w:r>
-              <w:rPr>
-                <w:sz w:val="16"/>
-                <w:szCs w:val="16"/>
-              </w:rPr>
-              <w:t xml:space="preserve"> information</w:t>
+              <w:t xml:space="preserve"> ou prix total incorrect OU</w:t>
+            </w:r>
+          </w:p>
+          <w:p>
+            <w:pPr>
+              <w:rPr>
+                <w:sz w:val="16"/>
+                <w:szCs w:val="16"/>
+              </w:rPr>
+            </w:pPr>
+            <w:r>
+              <w:rPr>
+                <w:sz w:val="16"/>
+                <w:szCs w:val="16"/>
+              </w:rPr>
+              <w:t>aucune information</w:t>
             </w:r>
           </w:p>
         </w:tc>
@@ -7752,7 +7079,7 @@
                 <w:sz w:val="16"/>
                 <w:szCs w:val="16"/>
               </w:rPr>
-              <w:t xml:space="preserve">Vérifier que lorsque l’on confirme une commande (en aillant remplit correctement notre formulaire, en cliquant sur « valider panier ») on reçoit en retour un message avec nos coordonnées, le prix total de notre commande et un </w:t>
+              <w:t xml:space="preserve">Vérifier que lorsque l’on confirme une commande (en aillant remplit correctement notre formulaire, en cliquant sur « valider panier ») on reçoit en retour un message avec nos coordonnées, le prix total de notre commande et un numéro de la </w:t>
             </w:r>
             <w:r>
               <w:rPr>
@@ -7760,7 +7087,7 @@
                 <w:szCs w:val="16"/>
               </w:rPr>
               <w:lastRenderedPageBreak/>
-              <w:t>numéro de la commande comme preuve d’achat</w:t>
+              <w:t>commande comme preuve d’achat</w:t>
             </w:r>
           </w:p>
         </w:tc>
@@ -7807,7 +7134,6 @@
               </w:rPr>
             </w:pPr>
             <w:proofErr w:type="spellStart"/>
-            <w:proofErr w:type="gramStart"/>
             <w:r>
               <w:rPr>
                 <w:sz w:val="16"/>
@@ -7816,7 +7142,6 @@
               <w:t>insertadjacentHTML</w:t>
             </w:r>
             <w:proofErr w:type="spellEnd"/>
-            <w:proofErr w:type="gramEnd"/>
             <w:r>
               <w:rPr>
                 <w:sz w:val="16"/>
@@ -7895,21 +7220,12 @@
                 <w:szCs w:val="16"/>
               </w:rPr>
             </w:pPr>
-            <w:proofErr w:type="gramStart"/>
-            <w:r>
-              <w:rPr>
-                <w:sz w:val="16"/>
-                <w:szCs w:val="16"/>
-              </w:rPr>
-              <w:t>variables</w:t>
-            </w:r>
-            <w:proofErr w:type="gramEnd"/>
-            <w:r>
-              <w:rPr>
-                <w:sz w:val="16"/>
-                <w:szCs w:val="16"/>
-              </w:rPr>
-              <w:t xml:space="preserve"> sont incorrectes</w:t>
+            <w:r>
+              <w:rPr>
+                <w:sz w:val="16"/>
+                <w:szCs w:val="16"/>
+              </w:rPr>
+              <w:t>variables sont incorrectes</w:t>
             </w:r>
           </w:p>
         </w:tc>

</xml_diff>

<commit_message>
tout est à jour
</commit_message>
<xml_diff>
--- a/P5_LABARRE_FABRICE/plantestp5.docx
+++ b/P5_LABARRE_FABRICE/plantestp5.docx
@@ -71,14 +71,21 @@
                 <w:sz w:val="16"/>
                 <w:szCs w:val="16"/>
               </w:rPr>
-              <w:t xml:space="preserve">Ce plan de test servira à vérifier que toute la fonctionnalité de l’application fonctionne correctement. IL sera découpé en  </w:t>
-            </w:r>
-            <w:r>
-              <w:rPr>
-                <w:sz w:val="16"/>
-                <w:szCs w:val="16"/>
-              </w:rPr>
-              <w:t xml:space="preserve">5 </w:t>
+              <w:t xml:space="preserve">Ce plan de test servira à vérifier que toute la fonctionnalité de l’application fonctionne correctement. IL sera découpé </w:t>
+            </w:r>
+            <w:r>
+              <w:rPr>
+                <w:sz w:val="16"/>
+                <w:szCs w:val="16"/>
+              </w:rPr>
+              <w:t>en 5</w:t>
+            </w:r>
+            <w:r>
+              <w:rPr>
+                <w:sz w:val="16"/>
+                <w:szCs w:val="16"/>
+              </w:rPr>
+              <w:t xml:space="preserve"> </w:t>
             </w:r>
             <w:r>
               <w:rPr>

</xml_diff>